<commit_message>
Remade FIR with max pipeline
</commit_message>
<xml_diff>
--- a/Design Review.docx
+++ b/Design Review.docx
@@ -4,6 +4,9 @@
   <w:body>
     <w:p>
       <w:r>
+        <w:rPr>
+          <w:noProof/>
+        </w:rPr>
         <w:drawing>
           <wp:inline distT="0" distB="0" distL="0" distR="0" wp14:anchorId="53C9C9D3" wp14:editId="7F509098">
             <wp:extent cx="4153113" cy="4038808"/>
@@ -20,7 +23,7 @@
                     <pic:cNvPicPr/>
                   </pic:nvPicPr>
                   <pic:blipFill>
-                    <a:blip r:embed="rId4"/>
+                    <a:blip r:embed="rId5"/>
                     <a:stretch>
                       <a:fillRect/>
                     </a:stretch>
@@ -42,6 +45,268 @@
       </w:r>
     </w:p>
     <w:p/>
+    <w:p/>
+    <w:p>
+      <w:r>
+        <w:t xml:space="preserve">Questions pour le </w:t>
+      </w:r>
+      <w:proofErr w:type="gramStart"/>
+      <w:r>
+        <w:t>prof</w:t>
+      </w:r>
+      <w:proofErr w:type="gramEnd"/>
+    </w:p>
+    <w:p/>
+    <w:p>
+      <w:pPr>
+        <w:rPr>
+          <w:lang w:val="fr-CA"/>
+        </w:rPr>
+      </w:pPr>
+      <w:r>
+        <w:rPr>
+          <w:lang w:val="fr-CA"/>
+        </w:rPr>
+        <w:t>- Si on est en Mode Filtre pour le multiplexeur, la sortie du filtre = 16 bits et BUS_SORTIE = 16 b</w:t>
+      </w:r>
+      <w:r>
+        <w:rPr>
+          <w:lang w:val="fr-CA"/>
+        </w:rPr>
+        <w:t>it</w:t>
+      </w:r>
+      <w:r>
+        <w:rPr>
+          <w:lang w:val="fr-CA"/>
+        </w:rPr>
+        <w:t xml:space="preserve">s, comment est-ce qu'on peut encore afficher les signaux de références si </w:t>
+      </w:r>
+      <w:r>
+        <w:rPr>
+          <w:lang w:val="fr-CA"/>
+        </w:rPr>
+        <w:t>on n’a p</w:t>
+      </w:r>
+      <w:r>
+        <w:rPr>
+          <w:lang w:val="fr-CA"/>
+        </w:rPr>
+        <w:t xml:space="preserve">lus </w:t>
+      </w:r>
+      <w:r>
+        <w:rPr>
+          <w:lang w:val="fr-CA"/>
+        </w:rPr>
+        <w:t>de place?</w:t>
+      </w:r>
+    </w:p>
+    <w:p>
+      <w:pPr>
+        <w:rPr>
+          <w:lang w:val="fr-CA"/>
+        </w:rPr>
+      </w:pPr>
+    </w:p>
+    <w:p>
+      <w:pPr>
+        <w:rPr>
+          <w:lang w:val="fr-CA"/>
+        </w:rPr>
+      </w:pPr>
+    </w:p>
+    <w:p>
+      <w:pPr>
+        <w:rPr>
+          <w:lang w:val="fr-CA"/>
+        </w:rPr>
+      </w:pPr>
+    </w:p>
+    <w:p>
+      <w:pPr>
+        <w:rPr>
+          <w:lang w:val="fr-CA"/>
+        </w:rPr>
+      </w:pPr>
+    </w:p>
+    <w:p>
+      <w:pPr>
+        <w:rPr>
+          <w:lang w:val="fr-CA"/>
+        </w:rPr>
+      </w:pPr>
+    </w:p>
+    <w:p>
+      <w:pPr>
+        <w:rPr>
+          <w:lang w:val="fr-CA"/>
+        </w:rPr>
+      </w:pPr>
+    </w:p>
+    <w:p>
+      <w:pPr>
+        <w:rPr>
+          <w:lang w:val="fr-CA"/>
+        </w:rPr>
+      </w:pPr>
+    </w:p>
+    <w:p>
+      <w:pPr>
+        <w:rPr>
+          <w:lang w:val="fr-CA"/>
+        </w:rPr>
+      </w:pPr>
+    </w:p>
+    <w:p>
+      <w:pPr>
+        <w:rPr>
+          <w:lang w:val="fr-CA"/>
+        </w:rPr>
+      </w:pPr>
+    </w:p>
+    <w:p>
+      <w:pPr>
+        <w:pStyle w:val="ListParagraph"/>
+        <w:numPr>
+          <w:ilvl w:val="0"/>
+          <w:numId w:val="1"/>
+        </w:numPr>
+        <w:rPr>
+          <w:lang w:val="fr-CA"/>
+        </w:rPr>
+      </w:pPr>
+      <w:r>
+        <w:rPr>
+          <w:lang w:val="fr-CA"/>
+        </w:rPr>
+        <w:lastRenderedPageBreak/>
+        <w:t>Pour le FIR</w:t>
+      </w:r>
+      <w:r>
+        <w:rPr>
+          <w:lang w:val="fr-CA"/>
+        </w:rPr>
+        <w:t>, j’ai trois op</w:t>
+      </w:r>
+      <w:r>
+        <w:rPr>
+          <w:lang w:val="fr-CA"/>
+        </w:rPr>
+        <w:t>é</w:t>
+      </w:r>
+      <w:r>
+        <w:rPr>
+          <w:lang w:val="fr-CA"/>
+        </w:rPr>
+        <w:t>rations d’addition et dont 1 bit de</w:t>
+      </w:r>
+      <w:proofErr w:type="gramStart"/>
+      <w:r>
+        <w:rPr>
+          <w:lang w:val="fr-CA"/>
+        </w:rPr>
+        <w:t xml:space="preserve"> «carry</w:t>
+      </w:r>
+      <w:proofErr w:type="gramEnd"/>
+      <w:r>
+        <w:rPr>
+          <w:lang w:val="fr-CA"/>
+        </w:rPr>
+        <w:t>» s’ajoute à chaque étage (3 bits total). Ceci fait que la sortie est de 17 bits et non 16 bits. Est-ce que j’ignore le</w:t>
+      </w:r>
+      <w:proofErr w:type="gramStart"/>
+      <w:r>
+        <w:rPr>
+          <w:lang w:val="fr-CA"/>
+        </w:rPr>
+        <w:t xml:space="preserve"> «carry</w:t>
+      </w:r>
+      <w:proofErr w:type="gramEnd"/>
+      <w:r>
+        <w:rPr>
+          <w:lang w:val="fr-CA"/>
+        </w:rPr>
+        <w:t>» dans la dernière étage, est-ce qu’il y a une erreur dans les spécifications, ou est-ce que mon design n’est pas bonne?</w:t>
+      </w:r>
+    </w:p>
+    <w:p>
+      <w:pPr>
+        <w:rPr>
+          <w:lang w:val="fr-CA"/>
+        </w:rPr>
+      </w:pPr>
+      <w:r>
+        <w:rPr>
+          <w:lang w:val="fr-CA"/>
+        </w:rPr>
+        <w:drawing>
+          <wp:inline distT="0" distB="0" distL="0" distR="0" wp14:anchorId="38908F11" wp14:editId="1CCD5379">
+            <wp:extent cx="5670841" cy="3962604"/>
+            <wp:effectExtent l="0" t="0" r="6350" b="0"/>
+            <wp:docPr id="1263571418" name="Picture 1" descr="A computer diagram of a computer network&#10;&#10;Description automatically generated with medium confidence"/>
+            <wp:cNvGraphicFramePr>
+              <a:graphicFrameLocks xmlns:a="http://schemas.openxmlformats.org/drawingml/2006/main" noChangeAspect="1"/>
+            </wp:cNvGraphicFramePr>
+            <a:graphic xmlns:a="http://schemas.openxmlformats.org/drawingml/2006/main">
+              <a:graphicData uri="http://schemas.openxmlformats.org/drawingml/2006/picture">
+                <pic:pic xmlns:pic="http://schemas.openxmlformats.org/drawingml/2006/picture">
+                  <pic:nvPicPr>
+                    <pic:cNvPr id="1263571418" name="Picture 1" descr="A computer diagram of a computer network&#10;&#10;Description automatically generated with medium confidence"/>
+                    <pic:cNvPicPr/>
+                  </pic:nvPicPr>
+                  <pic:blipFill>
+                    <a:blip r:embed="rId6"/>
+                    <a:stretch>
+                      <a:fillRect/>
+                    </a:stretch>
+                  </pic:blipFill>
+                  <pic:spPr>
+                    <a:xfrm>
+                      <a:off x="0" y="0"/>
+                      <a:ext cx="5670841" cy="3962604"/>
+                    </a:xfrm>
+                    <a:prstGeom prst="rect">
+                      <a:avLst/>
+                    </a:prstGeom>
+                  </pic:spPr>
+                </pic:pic>
+              </a:graphicData>
+            </a:graphic>
+          </wp:inline>
+        </w:drawing>
+      </w:r>
+    </w:p>
+    <w:p>
+      <w:pPr>
+        <w:rPr>
+          <w:lang w:val="fr-CA"/>
+        </w:rPr>
+      </w:pPr>
+    </w:p>
+    <w:p>
+      <w:pPr>
+        <w:pStyle w:val="ListParagraph"/>
+        <w:numPr>
+          <w:ilvl w:val="0"/>
+          <w:numId w:val="1"/>
+        </w:numPr>
+        <w:rPr>
+          <w:lang w:val="fr-CA"/>
+        </w:rPr>
+      </w:pPr>
+      <w:r>
+        <w:rPr>
+          <w:lang w:val="fr-CA"/>
+        </w:rPr>
+        <w:t>Même question pour les signaux de références.</w:t>
+      </w:r>
+    </w:p>
+    <w:p>
+      <w:pPr>
+        <w:rPr>
+          <w:lang w:val="fr-CA"/>
+        </w:rPr>
+      </w:pPr>
+    </w:p>
     <w:sectPr>
       <w:pgSz w:w="12240" w:h="15840"/>
       <w:pgMar w:top="1440" w:right="1440" w:bottom="1440" w:left="1440" w:header="708" w:footer="708" w:gutter="0"/>
@@ -50,6 +315,126 @@
     </w:sectPr>
   </w:body>
 </w:document>
+</file>
+
+<file path=word/numbering.xml><?xml version="1.0" encoding="utf-8"?>
+<w:numbering xmlns:wpc="http://schemas.microsoft.com/office/word/2010/wordprocessingCanvas" xmlns:cx="http://schemas.microsoft.com/office/drawing/2014/chartex" xmlns:cx1="http://schemas.microsoft.com/office/drawing/2015/9/8/chartex" xmlns:cx2="http://schemas.microsoft.com/office/drawing/2015/10/21/chartex" xmlns:cx3="http://schemas.microsoft.com/office/drawing/2016/5/9/chartex" xmlns:cx4="http://schemas.microsoft.com/office/drawing/2016/5/10/chartex" xmlns:cx5="http://schemas.microsoft.com/office/drawing/2016/5/11/chartex" xmlns:cx6="http://schemas.microsoft.com/office/drawing/2016/5/12/chartex" xmlns:cx7="http://schemas.microsoft.com/office/drawing/2016/5/13/chartex" xmlns:cx8="http://schemas.microsoft.com/office/drawing/2016/5/14/chartex" xmlns:mc="http://schemas.openxmlformats.org/markup-compatibility/2006" xmlns:aink="http://schemas.microsoft.com/office/drawing/2016/ink" xmlns:am3d="http://schemas.microsoft.com/office/drawing/2017/model3d" xmlns:o="urn:schemas-microsoft-com:office:office" xmlns:oel="http://schemas.microsoft.com/office/2019/extlst" xmlns:r="http://schemas.openxmlformats.org/officeDocument/2006/relationships" xmlns:m="http://schemas.openxmlformats.org/officeDocument/2006/math" xmlns:v="urn:schemas-microsoft-com:vml" xmlns:wp14="http://schemas.microsoft.com/office/word/2010/wordprocessingDrawing" xmlns:wp="http://schemas.openxmlformats.org/drawingml/2006/wordprocessingDrawing" xmlns:w10="urn:schemas-microsoft-com:office:word" xmlns:w="http://schemas.openxmlformats.org/wordprocessingml/2006/main" xmlns:w14="http://schemas.microsoft.com/office/word/2010/wordml" xmlns:w15="http://schemas.microsoft.com/office/word/2012/wordml" xmlns:w16cex="http://schemas.microsoft.com/office/word/2018/wordml/cex" xmlns:w16cid="http://schemas.microsoft.com/office/word/2016/wordml/cid" xmlns:w16="http://schemas.microsoft.com/office/word/2018/wordml" xmlns:w16sdtdh="http://schemas.microsoft.com/office/word/2020/wordml/sdtdatahash" xmlns:w16se="http://schemas.microsoft.com/office/word/2015/wordml/symex" xmlns:wpg="http://schemas.microsoft.com/office/word/2010/wordprocessingGroup" xmlns:wpi="http://schemas.microsoft.com/office/word/2010/wordprocessingInk" xmlns:wne="http://schemas.microsoft.com/office/word/2006/wordml" xmlns:wps="http://schemas.microsoft.com/office/word/2010/wordprocessingShape" mc:Ignorable="w14 w15 w16se w16cid w16 w16cex w16sdtdh wp14">
+  <w:abstractNum w:abstractNumId="0" w15:restartNumberingAfterBreak="0">
+    <w:nsid w:val="33A4596B"/>
+    <w:multiLevelType w:val="hybridMultilevel"/>
+    <w:tmpl w:val="E60C028E"/>
+    <w:lvl w:ilvl="0" w:tplc="EDFEEC10">
+      <w:numFmt w:val="bullet"/>
+      <w:lvlText w:val="-"/>
+      <w:lvlJc w:val="left"/>
+      <w:pPr>
+        <w:ind w:left="720" w:hanging="360"/>
+      </w:pPr>
+      <w:rPr>
+        <w:rFonts w:ascii="Calibri" w:eastAsiaTheme="minorHAnsi" w:hAnsi="Calibri" w:cs="Calibri" w:hint="default"/>
+      </w:rPr>
+    </w:lvl>
+    <w:lvl w:ilvl="1" w:tplc="10090003" w:tentative="1">
+      <w:start w:val="1"/>
+      <w:numFmt w:val="bullet"/>
+      <w:lvlText w:val="o"/>
+      <w:lvlJc w:val="left"/>
+      <w:pPr>
+        <w:ind w:left="1440" w:hanging="360"/>
+      </w:pPr>
+      <w:rPr>
+        <w:rFonts w:ascii="Courier New" w:hAnsi="Courier New" w:cs="Courier New" w:hint="default"/>
+      </w:rPr>
+    </w:lvl>
+    <w:lvl w:ilvl="2" w:tplc="10090005" w:tentative="1">
+      <w:start w:val="1"/>
+      <w:numFmt w:val="bullet"/>
+      <w:lvlText w:val=""/>
+      <w:lvlJc w:val="left"/>
+      <w:pPr>
+        <w:ind w:left="2160" w:hanging="360"/>
+      </w:pPr>
+      <w:rPr>
+        <w:rFonts w:ascii="Wingdings" w:hAnsi="Wingdings" w:hint="default"/>
+      </w:rPr>
+    </w:lvl>
+    <w:lvl w:ilvl="3" w:tplc="10090001" w:tentative="1">
+      <w:start w:val="1"/>
+      <w:numFmt w:val="bullet"/>
+      <w:lvlText w:val=""/>
+      <w:lvlJc w:val="left"/>
+      <w:pPr>
+        <w:ind w:left="2880" w:hanging="360"/>
+      </w:pPr>
+      <w:rPr>
+        <w:rFonts w:ascii="Symbol" w:hAnsi="Symbol" w:hint="default"/>
+      </w:rPr>
+    </w:lvl>
+    <w:lvl w:ilvl="4" w:tplc="10090003" w:tentative="1">
+      <w:start w:val="1"/>
+      <w:numFmt w:val="bullet"/>
+      <w:lvlText w:val="o"/>
+      <w:lvlJc w:val="left"/>
+      <w:pPr>
+        <w:ind w:left="3600" w:hanging="360"/>
+      </w:pPr>
+      <w:rPr>
+        <w:rFonts w:ascii="Courier New" w:hAnsi="Courier New" w:cs="Courier New" w:hint="default"/>
+      </w:rPr>
+    </w:lvl>
+    <w:lvl w:ilvl="5" w:tplc="10090005" w:tentative="1">
+      <w:start w:val="1"/>
+      <w:numFmt w:val="bullet"/>
+      <w:lvlText w:val=""/>
+      <w:lvlJc w:val="left"/>
+      <w:pPr>
+        <w:ind w:left="4320" w:hanging="360"/>
+      </w:pPr>
+      <w:rPr>
+        <w:rFonts w:ascii="Wingdings" w:hAnsi="Wingdings" w:hint="default"/>
+      </w:rPr>
+    </w:lvl>
+    <w:lvl w:ilvl="6" w:tplc="10090001" w:tentative="1">
+      <w:start w:val="1"/>
+      <w:numFmt w:val="bullet"/>
+      <w:lvlText w:val=""/>
+      <w:lvlJc w:val="left"/>
+      <w:pPr>
+        <w:ind w:left="5040" w:hanging="360"/>
+      </w:pPr>
+      <w:rPr>
+        <w:rFonts w:ascii="Symbol" w:hAnsi="Symbol" w:hint="default"/>
+      </w:rPr>
+    </w:lvl>
+    <w:lvl w:ilvl="7" w:tplc="10090003" w:tentative="1">
+      <w:start w:val="1"/>
+      <w:numFmt w:val="bullet"/>
+      <w:lvlText w:val="o"/>
+      <w:lvlJc w:val="left"/>
+      <w:pPr>
+        <w:ind w:left="5760" w:hanging="360"/>
+      </w:pPr>
+      <w:rPr>
+        <w:rFonts w:ascii="Courier New" w:hAnsi="Courier New" w:cs="Courier New" w:hint="default"/>
+      </w:rPr>
+    </w:lvl>
+    <w:lvl w:ilvl="8" w:tplc="10090005" w:tentative="1">
+      <w:start w:val="1"/>
+      <w:numFmt w:val="bullet"/>
+      <w:lvlText w:val=""/>
+      <w:lvlJc w:val="left"/>
+      <w:pPr>
+        <w:ind w:left="6480" w:hanging="360"/>
+      </w:pPr>
+      <w:rPr>
+        <w:rFonts w:ascii="Wingdings" w:hAnsi="Wingdings" w:hint="default"/>
+      </w:rPr>
+    </w:lvl>
+  </w:abstractNum>
+  <w:num w:numId="1" w16cid:durableId="507445650">
+    <w:abstractNumId w:val="0"/>
+  </w:num>
+</w:numbering>
 </file>
 
 <file path=word/styles.xml><?xml version="1.0" encoding="utf-8"?>
@@ -480,6 +865,17 @@
     <w:semiHidden/>
     <w:unhideWhenUsed/>
   </w:style>
+  <w:style w:type="paragraph" w:styleId="ListParagraph">
+    <w:name w:val="List Paragraph"/>
+    <w:basedOn w:val="Normal"/>
+    <w:uiPriority w:val="34"/>
+    <w:qFormat/>
+    <w:rsid w:val="005E2B97"/>
+    <w:pPr>
+      <w:ind w:left="720"/>
+      <w:contextualSpacing/>
+    </w:pPr>
+  </w:style>
 </w:styles>
 </file>
 

</xml_diff>

<commit_message>
Added files to design review word, Added register to output of FIR
</commit_message>
<xml_diff>
--- a/Design Review.docx
+++ b/Design Review.docx
@@ -3,15 +3,30 @@
 <w:document xmlns:wpc="http://schemas.microsoft.com/office/word/2010/wordprocessingCanvas" xmlns:cx="http://schemas.microsoft.com/office/drawing/2014/chartex" xmlns:cx1="http://schemas.microsoft.com/office/drawing/2015/9/8/chartex" xmlns:cx2="http://schemas.microsoft.com/office/drawing/2015/10/21/chartex" xmlns:cx3="http://schemas.microsoft.com/office/drawing/2016/5/9/chartex" xmlns:cx4="http://schemas.microsoft.com/office/drawing/2016/5/10/chartex" xmlns:cx5="http://schemas.microsoft.com/office/drawing/2016/5/11/chartex" xmlns:cx6="http://schemas.microsoft.com/office/drawing/2016/5/12/chartex" xmlns:cx7="http://schemas.microsoft.com/office/drawing/2016/5/13/chartex" xmlns:cx8="http://schemas.microsoft.com/office/drawing/2016/5/14/chartex" xmlns:mc="http://schemas.openxmlformats.org/markup-compatibility/2006" xmlns:aink="http://schemas.microsoft.com/office/drawing/2016/ink" xmlns:am3d="http://schemas.microsoft.com/office/drawing/2017/model3d" xmlns:o="urn:schemas-microsoft-com:office:office" xmlns:oel="http://schemas.microsoft.com/office/2019/extlst" xmlns:r="http://schemas.openxmlformats.org/officeDocument/2006/relationships" xmlns:m="http://schemas.openxmlformats.org/officeDocument/2006/math" xmlns:v="urn:schemas-microsoft-com:vml" xmlns:wp14="http://schemas.microsoft.com/office/word/2010/wordprocessingDrawing" xmlns:wp="http://schemas.openxmlformats.org/drawingml/2006/wordprocessingDrawing" xmlns:w10="urn:schemas-microsoft-com:office:word" xmlns:w="http://schemas.openxmlformats.org/wordprocessingml/2006/main" xmlns:w14="http://schemas.microsoft.com/office/word/2010/wordml" xmlns:w15="http://schemas.microsoft.com/office/word/2012/wordml" xmlns:w16cex="http://schemas.microsoft.com/office/word/2018/wordml/cex" xmlns:w16cid="http://schemas.microsoft.com/office/word/2016/wordml/cid" xmlns:w16="http://schemas.microsoft.com/office/word/2018/wordml" xmlns:w16sdtdh="http://schemas.microsoft.com/office/word/2020/wordml/sdtdatahash" xmlns:w16se="http://schemas.microsoft.com/office/word/2015/wordml/symex" xmlns:wpg="http://schemas.microsoft.com/office/word/2010/wordprocessingGroup" xmlns:wpi="http://schemas.microsoft.com/office/word/2010/wordprocessingInk" xmlns:wne="http://schemas.microsoft.com/office/word/2006/wordml" xmlns:wps="http://schemas.microsoft.com/office/word/2010/wordprocessingShape" mc:Ignorable="w14 w15 w16se w16cid w16 w16cex w16sdtdh wp14">
   <w:body>
     <w:p>
-      <w:r>
-        <w:rPr>
+      <w:pPr>
+        <w:pStyle w:val="paragraph"/>
+        <w:spacing w:before="0" w:beforeAutospacing="0" w:after="0" w:afterAutospacing="0"/>
+        <w:jc w:val="center"/>
+        <w:textAlignment w:val="baseline"/>
+        <w:rPr>
+          <w:rFonts w:ascii="Segoe UI" w:hAnsi="Segoe UI" w:cs="Segoe UI"/>
+          <w:sz w:val="18"/>
+          <w:szCs w:val="18"/>
+        </w:rPr>
+      </w:pPr>
+      <w:r>
+        <w:rPr>
+          <w:rStyle w:val="wacimagecontainer"/>
+          <w:rFonts w:ascii="Segoe UI" w:eastAsiaTheme="majorEastAsia" w:hAnsi="Segoe UI" w:cs="Segoe UI"/>
           <w:noProof/>
+          <w:sz w:val="18"/>
+          <w:szCs w:val="18"/>
         </w:rPr>
         <w:drawing>
-          <wp:inline distT="0" distB="0" distL="0" distR="0" wp14:anchorId="53C9C9D3" wp14:editId="7F509098">
-            <wp:extent cx="4153113" cy="4038808"/>
+          <wp:inline distT="0" distB="0" distL="0" distR="0" wp14:anchorId="1F643068" wp14:editId="61A1D774">
+            <wp:extent cx="2796540" cy="1871345"/>
             <wp:effectExtent l="0" t="0" r="0" b="0"/>
-            <wp:docPr id="339495021" name="Picture 1" descr="A screenshot of a computer&#10;&#10;Description automatically generated"/>
+            <wp:docPr id="563495363" name="Picture 1" descr="Une image contenant texte, signe, boisson gazeuse, clipart&#10;&#10;Description générée automatiquement"/>
             <wp:cNvGraphicFramePr>
               <a:graphicFrameLocks xmlns:a="http://schemas.openxmlformats.org/drawingml/2006/main" noChangeAspect="1"/>
             </wp:cNvGraphicFramePr>
@@ -19,11 +34,895 @@
               <a:graphicData uri="http://schemas.openxmlformats.org/drawingml/2006/picture">
                 <pic:pic xmlns:pic="http://schemas.openxmlformats.org/drawingml/2006/picture">
                   <pic:nvPicPr>
-                    <pic:cNvPr id="339495021" name="Picture 1" descr="A screenshot of a computer&#10;&#10;Description automatically generated"/>
+                    <pic:cNvPr id="0" name="Picture 1" descr="Une image contenant texte, signe, boisson gazeuse, clipart&#10;&#10;Description générée automatiquement"/>
+                    <pic:cNvPicPr>
+                      <a:picLocks noChangeAspect="1" noChangeArrowheads="1"/>
+                    </pic:cNvPicPr>
+                  </pic:nvPicPr>
+                  <pic:blipFill>
+                    <a:blip r:embed="rId6">
+                      <a:extLst>
+                        <a:ext uri="{28A0092B-C50C-407E-A947-70E740481C1C}">
+                          <a14:useLocalDpi xmlns:a14="http://schemas.microsoft.com/office/drawing/2010/main" val="0"/>
+                        </a:ext>
+                      </a:extLst>
+                    </a:blip>
+                    <a:srcRect/>
+                    <a:stretch>
+                      <a:fillRect/>
+                    </a:stretch>
+                  </pic:blipFill>
+                  <pic:spPr bwMode="auto">
+                    <a:xfrm>
+                      <a:off x="0" y="0"/>
+                      <a:ext cx="2796540" cy="1871345"/>
+                    </a:xfrm>
+                    <a:prstGeom prst="rect">
+                      <a:avLst/>
+                    </a:prstGeom>
+                    <a:noFill/>
+                    <a:ln>
+                      <a:noFill/>
+                    </a:ln>
+                  </pic:spPr>
+                </pic:pic>
+              </a:graphicData>
+            </a:graphic>
+          </wp:inline>
+        </w:drawing>
+      </w:r>
+      <w:r>
+        <w:rPr>
+          <w:rStyle w:val="eop"/>
+          <w:rFonts w:ascii="Calibri" w:eastAsiaTheme="majorEastAsia" w:hAnsi="Calibri" w:cs="Calibri"/>
+          <w:color w:val="000000"/>
+          <w:sz w:val="22"/>
+          <w:szCs w:val="22"/>
+        </w:rPr>
+        <w:t> </w:t>
+      </w:r>
+    </w:p>
+    <w:p>
+      <w:pPr>
+        <w:pStyle w:val="paragraph"/>
+        <w:spacing w:before="0" w:beforeAutospacing="0" w:after="0" w:afterAutospacing="0"/>
+        <w:jc w:val="center"/>
+        <w:textAlignment w:val="baseline"/>
+        <w:rPr>
+          <w:rFonts w:ascii="Segoe UI" w:hAnsi="Segoe UI" w:cs="Segoe UI"/>
+          <w:sz w:val="18"/>
+          <w:szCs w:val="18"/>
+        </w:rPr>
+      </w:pPr>
+      <w:r>
+        <w:rPr>
+          <w:rStyle w:val="eop"/>
+          <w:rFonts w:ascii="Calibri" w:eastAsiaTheme="majorEastAsia" w:hAnsi="Calibri" w:cs="Calibri"/>
+          <w:color w:val="000000"/>
+          <w:sz w:val="22"/>
+          <w:szCs w:val="22"/>
+        </w:rPr>
+        <w:t> </w:t>
+      </w:r>
+    </w:p>
+    <w:p>
+      <w:pPr>
+        <w:pStyle w:val="paragraph"/>
+        <w:spacing w:before="0" w:beforeAutospacing="0" w:after="0" w:afterAutospacing="0"/>
+        <w:jc w:val="center"/>
+        <w:textAlignment w:val="baseline"/>
+        <w:rPr>
+          <w:rFonts w:ascii="Segoe UI" w:hAnsi="Segoe UI" w:cs="Segoe UI"/>
+          <w:sz w:val="18"/>
+          <w:szCs w:val="18"/>
+        </w:rPr>
+      </w:pPr>
+      <w:r>
+        <w:rPr>
+          <w:rStyle w:val="normaltextrun"/>
+          <w:rFonts w:eastAsiaTheme="majorEastAsia"/>
+          <w:color w:val="000000"/>
+        </w:rPr>
+        <w:t xml:space="preserve">Design Review </w:t>
+      </w:r>
+      <w:r>
+        <w:rPr>
+          <w:rStyle w:val="normaltextrun"/>
+          <w:rFonts w:eastAsiaTheme="majorEastAsia"/>
+          <w:color w:val="000000"/>
+        </w:rPr>
+        <w:t>2</w:t>
+      </w:r>
+      <w:r>
+        <w:rPr>
+          <w:rStyle w:val="normaltextrun"/>
+          <w:rFonts w:eastAsiaTheme="majorEastAsia"/>
+          <w:color w:val="000000"/>
+        </w:rPr>
+        <w:t xml:space="preserve"> – ELE739</w:t>
+      </w:r>
+      <w:r>
+        <w:rPr>
+          <w:rStyle w:val="eop"/>
+          <w:rFonts w:eastAsiaTheme="majorEastAsia"/>
+          <w:color w:val="000000"/>
+        </w:rPr>
+        <w:t> </w:t>
+      </w:r>
+    </w:p>
+    <w:p>
+      <w:pPr>
+        <w:pStyle w:val="paragraph"/>
+        <w:spacing w:before="0" w:beforeAutospacing="0" w:after="0" w:afterAutospacing="0"/>
+        <w:jc w:val="center"/>
+        <w:textAlignment w:val="baseline"/>
+        <w:rPr>
+          <w:rFonts w:ascii="Segoe UI" w:hAnsi="Segoe UI" w:cs="Segoe UI"/>
+          <w:sz w:val="18"/>
+          <w:szCs w:val="18"/>
+        </w:rPr>
+      </w:pPr>
+      <w:r>
+        <w:rPr>
+          <w:rStyle w:val="eop"/>
+          <w:rFonts w:eastAsiaTheme="majorEastAsia"/>
+          <w:color w:val="000000"/>
+        </w:rPr>
+        <w:t> </w:t>
+      </w:r>
+    </w:p>
+    <w:p>
+      <w:pPr>
+        <w:pStyle w:val="paragraph"/>
+        <w:spacing w:before="0" w:beforeAutospacing="0" w:after="0" w:afterAutospacing="0"/>
+        <w:jc w:val="center"/>
+        <w:textAlignment w:val="baseline"/>
+        <w:rPr>
+          <w:rFonts w:ascii="Segoe UI" w:hAnsi="Segoe UI" w:cs="Segoe UI"/>
+          <w:sz w:val="18"/>
+          <w:szCs w:val="18"/>
+        </w:rPr>
+      </w:pPr>
+      <w:r>
+        <w:rPr>
+          <w:rStyle w:val="eop"/>
+          <w:rFonts w:eastAsiaTheme="majorEastAsia"/>
+          <w:color w:val="000000"/>
+        </w:rPr>
+        <w:t> </w:t>
+      </w:r>
+    </w:p>
+    <w:p>
+      <w:pPr>
+        <w:pStyle w:val="paragraph"/>
+        <w:spacing w:before="0" w:beforeAutospacing="0" w:after="0" w:afterAutospacing="0"/>
+        <w:jc w:val="center"/>
+        <w:textAlignment w:val="baseline"/>
+        <w:rPr>
+          <w:rFonts w:ascii="Segoe UI" w:hAnsi="Segoe UI" w:cs="Segoe UI"/>
+          <w:sz w:val="18"/>
+          <w:szCs w:val="18"/>
+        </w:rPr>
+      </w:pPr>
+      <w:r>
+        <w:rPr>
+          <w:rStyle w:val="eop"/>
+          <w:rFonts w:eastAsiaTheme="majorEastAsia"/>
+          <w:color w:val="000000"/>
+        </w:rPr>
+        <w:t> </w:t>
+      </w:r>
+    </w:p>
+    <w:p>
+      <w:pPr>
+        <w:pStyle w:val="paragraph"/>
+        <w:spacing w:before="0" w:beforeAutospacing="0" w:after="0" w:afterAutospacing="0"/>
+        <w:jc w:val="center"/>
+        <w:textAlignment w:val="baseline"/>
+        <w:rPr>
+          <w:rStyle w:val="eop"/>
+          <w:rFonts w:eastAsiaTheme="majorEastAsia"/>
+          <w:color w:val="000000"/>
+        </w:rPr>
+      </w:pPr>
+    </w:p>
+    <w:p>
+      <w:pPr>
+        <w:pStyle w:val="paragraph"/>
+        <w:spacing w:before="0" w:beforeAutospacing="0" w:after="0" w:afterAutospacing="0"/>
+        <w:jc w:val="center"/>
+        <w:textAlignment w:val="baseline"/>
+        <w:rPr>
+          <w:rStyle w:val="eop"/>
+          <w:rFonts w:eastAsiaTheme="majorEastAsia"/>
+          <w:color w:val="000000"/>
+        </w:rPr>
+      </w:pPr>
+    </w:p>
+    <w:p>
+      <w:pPr>
+        <w:pStyle w:val="paragraph"/>
+        <w:spacing w:before="0" w:beforeAutospacing="0" w:after="0" w:afterAutospacing="0"/>
+        <w:jc w:val="center"/>
+        <w:textAlignment w:val="baseline"/>
+        <w:rPr>
+          <w:rStyle w:val="eop"/>
+          <w:rFonts w:eastAsiaTheme="majorEastAsia"/>
+          <w:color w:val="000000"/>
+        </w:rPr>
+      </w:pPr>
+    </w:p>
+    <w:p>
+      <w:pPr>
+        <w:pStyle w:val="paragraph"/>
+        <w:spacing w:before="0" w:beforeAutospacing="0" w:after="0" w:afterAutospacing="0"/>
+        <w:jc w:val="center"/>
+        <w:textAlignment w:val="baseline"/>
+        <w:rPr>
+          <w:rStyle w:val="eop"/>
+          <w:rFonts w:eastAsiaTheme="majorEastAsia"/>
+          <w:color w:val="000000"/>
+        </w:rPr>
+      </w:pPr>
+    </w:p>
+    <w:p>
+      <w:pPr>
+        <w:pStyle w:val="paragraph"/>
+        <w:spacing w:before="0" w:beforeAutospacing="0" w:after="0" w:afterAutospacing="0"/>
+        <w:jc w:val="center"/>
+        <w:textAlignment w:val="baseline"/>
+        <w:rPr>
+          <w:rStyle w:val="eop"/>
+          <w:rFonts w:eastAsiaTheme="majorEastAsia"/>
+          <w:color w:val="000000"/>
+        </w:rPr>
+      </w:pPr>
+    </w:p>
+    <w:p>
+      <w:pPr>
+        <w:pStyle w:val="paragraph"/>
+        <w:spacing w:before="0" w:beforeAutospacing="0" w:after="0" w:afterAutospacing="0"/>
+        <w:jc w:val="center"/>
+        <w:textAlignment w:val="baseline"/>
+        <w:rPr>
+          <w:rFonts w:ascii="Segoe UI" w:hAnsi="Segoe UI" w:cs="Segoe UI"/>
+          <w:sz w:val="18"/>
+          <w:szCs w:val="18"/>
+        </w:rPr>
+      </w:pPr>
+      <w:r>
+        <w:rPr>
+          <w:rStyle w:val="eop"/>
+          <w:rFonts w:eastAsiaTheme="majorEastAsia"/>
+          <w:color w:val="000000"/>
+        </w:rPr>
+        <w:t> </w:t>
+      </w:r>
+    </w:p>
+    <w:p>
+      <w:pPr>
+        <w:pStyle w:val="paragraph"/>
+        <w:spacing w:before="0" w:beforeAutospacing="0" w:after="0" w:afterAutospacing="0"/>
+        <w:textAlignment w:val="baseline"/>
+        <w:rPr>
+          <w:rFonts w:ascii="Segoe UI" w:hAnsi="Segoe UI" w:cs="Segoe UI"/>
+          <w:sz w:val="18"/>
+          <w:szCs w:val="18"/>
+        </w:rPr>
+      </w:pPr>
+      <w:r>
+        <w:rPr>
+          <w:rStyle w:val="eop"/>
+          <w:rFonts w:eastAsiaTheme="majorEastAsia"/>
+          <w:color w:val="000000"/>
+        </w:rPr>
+        <w:t> </w:t>
+      </w:r>
+    </w:p>
+    <w:p>
+      <w:pPr>
+        <w:pStyle w:val="paragraph"/>
+        <w:spacing w:before="0" w:beforeAutospacing="0" w:after="0" w:afterAutospacing="0"/>
+        <w:jc w:val="center"/>
+        <w:textAlignment w:val="baseline"/>
+        <w:rPr>
+          <w:rFonts w:ascii="Segoe UI" w:hAnsi="Segoe UI" w:cs="Segoe UI"/>
+          <w:sz w:val="18"/>
+          <w:szCs w:val="18"/>
+        </w:rPr>
+      </w:pPr>
+      <w:proofErr w:type="gramStart"/>
+      <w:r>
+        <w:rPr>
+          <w:rStyle w:val="normaltextrun"/>
+          <w:rFonts w:eastAsiaTheme="majorEastAsia"/>
+          <w:color w:val="000000" w:themeColor="text1"/>
+        </w:rPr>
+        <w:t>Par</w:t>
+      </w:r>
+      <w:r>
+        <w:rPr>
+          <w:rStyle w:val="eop"/>
+          <w:rFonts w:eastAsiaTheme="majorEastAsia"/>
+          <w:color w:val="000000" w:themeColor="text1"/>
+        </w:rPr>
+        <w:t> :</w:t>
+      </w:r>
+      <w:proofErr w:type="gramEnd"/>
+    </w:p>
+    <w:p>
+      <w:pPr>
+        <w:pStyle w:val="paragraph"/>
+        <w:spacing w:before="0" w:beforeAutospacing="0" w:after="0" w:afterAutospacing="0"/>
+        <w:jc w:val="center"/>
+        <w:textAlignment w:val="baseline"/>
+        <w:rPr>
+          <w:rFonts w:ascii="Segoe UI" w:hAnsi="Segoe UI" w:cs="Segoe UI"/>
+          <w:sz w:val="18"/>
+          <w:szCs w:val="18"/>
+        </w:rPr>
+      </w:pPr>
+      <w:r>
+        <w:rPr>
+          <w:rStyle w:val="normaltextrun"/>
+          <w:rFonts w:eastAsiaTheme="majorEastAsia"/>
+          <w:color w:val="000000"/>
+        </w:rPr>
+        <w:t>James FULLUM, FULJ15119906</w:t>
+      </w:r>
+      <w:r>
+        <w:rPr>
+          <w:rStyle w:val="eop"/>
+          <w:rFonts w:eastAsiaTheme="majorEastAsia"/>
+          <w:color w:val="000000"/>
+        </w:rPr>
+        <w:t> </w:t>
+      </w:r>
+    </w:p>
+    <w:p>
+      <w:pPr>
+        <w:pStyle w:val="paragraph"/>
+        <w:spacing w:before="0" w:beforeAutospacing="0" w:after="0" w:afterAutospacing="0"/>
+        <w:jc w:val="center"/>
+        <w:textAlignment w:val="baseline"/>
+        <w:rPr>
+          <w:rStyle w:val="normaltextrun"/>
+          <w:rFonts w:eastAsiaTheme="majorEastAsia"/>
+          <w:color w:val="000000" w:themeColor="text1"/>
+          <w:lang w:val="fr-FR"/>
+        </w:rPr>
+      </w:pPr>
+      <w:r>
+        <w:rPr>
+          <w:rStyle w:val="normaltextrun"/>
+          <w:rFonts w:eastAsiaTheme="majorEastAsia"/>
+          <w:color w:val="000000" w:themeColor="text1"/>
+          <w:lang w:val="fr-FR"/>
+        </w:rPr>
+        <w:t xml:space="preserve">Guillaume DUMAINE, DUMG04059002 </w:t>
+      </w:r>
+    </w:p>
+    <w:p>
+      <w:pPr>
+        <w:pStyle w:val="paragraph"/>
+        <w:spacing w:before="0" w:beforeAutospacing="0" w:after="0" w:afterAutospacing="0"/>
+        <w:textAlignment w:val="baseline"/>
+        <w:rPr>
+          <w:rFonts w:ascii="Segoe UI" w:hAnsi="Segoe UI" w:cs="Segoe UI"/>
+          <w:sz w:val="18"/>
+          <w:szCs w:val="18"/>
+          <w:lang w:val="fr-CA"/>
+        </w:rPr>
+      </w:pPr>
+      <w:r>
+        <w:rPr>
+          <w:rStyle w:val="eop"/>
+          <w:rFonts w:eastAsiaTheme="majorEastAsia"/>
+          <w:color w:val="000000"/>
+          <w:lang w:val="fr-CA"/>
+        </w:rPr>
+        <w:t> </w:t>
+      </w:r>
+    </w:p>
+    <w:p>
+      <w:pPr>
+        <w:pStyle w:val="paragraph"/>
+        <w:spacing w:before="0" w:beforeAutospacing="0" w:after="0" w:afterAutospacing="0"/>
+        <w:textAlignment w:val="baseline"/>
+        <w:rPr>
+          <w:rStyle w:val="eop"/>
+          <w:rFonts w:ascii="Segoe UI" w:hAnsi="Segoe UI" w:cs="Segoe UI"/>
+          <w:sz w:val="18"/>
+          <w:szCs w:val="18"/>
+          <w:lang w:val="fr-CA"/>
+        </w:rPr>
+      </w:pPr>
+      <w:r>
+        <w:rPr>
+          <w:rStyle w:val="eop"/>
+          <w:rFonts w:eastAsiaTheme="majorEastAsia"/>
+          <w:color w:val="000000"/>
+          <w:lang w:val="fr-CA"/>
+        </w:rPr>
+        <w:t> </w:t>
+      </w:r>
+    </w:p>
+    <w:p>
+      <w:pPr>
+        <w:pStyle w:val="paragraph"/>
+        <w:spacing w:before="0" w:beforeAutospacing="0" w:after="0" w:afterAutospacing="0"/>
+        <w:textAlignment w:val="baseline"/>
+        <w:rPr>
+          <w:rStyle w:val="eop"/>
+          <w:rFonts w:eastAsiaTheme="majorEastAsia"/>
+          <w:color w:val="000000"/>
+          <w:lang w:val="fr-CA"/>
+        </w:rPr>
+      </w:pPr>
+    </w:p>
+    <w:p>
+      <w:pPr>
+        <w:pStyle w:val="paragraph"/>
+        <w:spacing w:before="0" w:beforeAutospacing="0" w:after="0" w:afterAutospacing="0"/>
+        <w:textAlignment w:val="baseline"/>
+        <w:rPr>
+          <w:rStyle w:val="eop"/>
+          <w:rFonts w:eastAsiaTheme="majorEastAsia"/>
+          <w:color w:val="000000"/>
+          <w:lang w:val="fr-CA"/>
+        </w:rPr>
+      </w:pPr>
+    </w:p>
+    <w:p>
+      <w:pPr>
+        <w:pStyle w:val="paragraph"/>
+        <w:spacing w:before="0" w:beforeAutospacing="0" w:after="0" w:afterAutospacing="0"/>
+        <w:textAlignment w:val="baseline"/>
+        <w:rPr>
+          <w:rFonts w:ascii="Segoe UI" w:hAnsi="Segoe UI" w:cs="Segoe UI"/>
+          <w:sz w:val="18"/>
+          <w:szCs w:val="18"/>
+          <w:lang w:val="fr-CA"/>
+        </w:rPr>
+      </w:pPr>
+    </w:p>
+    <w:p>
+      <w:pPr>
+        <w:pStyle w:val="paragraph"/>
+        <w:spacing w:before="0" w:beforeAutospacing="0" w:after="0" w:afterAutospacing="0"/>
+        <w:textAlignment w:val="baseline"/>
+        <w:rPr>
+          <w:rFonts w:ascii="Segoe UI" w:hAnsi="Segoe UI" w:cs="Segoe UI"/>
+          <w:sz w:val="18"/>
+          <w:szCs w:val="18"/>
+          <w:lang w:val="fr-CA"/>
+        </w:rPr>
+      </w:pPr>
+      <w:r>
+        <w:rPr>
+          <w:rStyle w:val="eop"/>
+          <w:rFonts w:eastAsiaTheme="majorEastAsia"/>
+          <w:color w:val="000000"/>
+          <w:lang w:val="fr-CA"/>
+        </w:rPr>
+        <w:t> </w:t>
+      </w:r>
+    </w:p>
+    <w:p>
+      <w:pPr>
+        <w:pStyle w:val="paragraph"/>
+        <w:spacing w:before="0" w:beforeAutospacing="0" w:after="0" w:afterAutospacing="0"/>
+        <w:jc w:val="center"/>
+        <w:textAlignment w:val="baseline"/>
+        <w:rPr>
+          <w:rFonts w:ascii="Segoe UI" w:hAnsi="Segoe UI" w:cs="Segoe UI"/>
+          <w:sz w:val="18"/>
+          <w:szCs w:val="18"/>
+          <w:lang w:val="fr-CA"/>
+        </w:rPr>
+      </w:pPr>
+      <w:r>
+        <w:rPr>
+          <w:rStyle w:val="normaltextrun"/>
+          <w:rFonts w:eastAsiaTheme="majorEastAsia"/>
+          <w:color w:val="000000"/>
+          <w:lang w:val="fr-CA"/>
+        </w:rPr>
+        <w:t>RAPPORT PRÉSENTÉ À CLAUDE THIBEAULT DANS LE CADRE DU COURS ELE739</w:t>
+      </w:r>
+      <w:r>
+        <w:rPr>
+          <w:rStyle w:val="eop"/>
+          <w:rFonts w:eastAsiaTheme="majorEastAsia"/>
+          <w:color w:val="000000"/>
+          <w:lang w:val="fr-CA"/>
+        </w:rPr>
+        <w:t> </w:t>
+      </w:r>
+    </w:p>
+    <w:p>
+      <w:pPr>
+        <w:pStyle w:val="paragraph"/>
+        <w:spacing w:before="0" w:beforeAutospacing="0" w:after="0" w:afterAutospacing="0"/>
+        <w:jc w:val="center"/>
+        <w:textAlignment w:val="baseline"/>
+        <w:rPr>
+          <w:rFonts w:ascii="Segoe UI" w:hAnsi="Segoe UI" w:cs="Segoe UI"/>
+          <w:sz w:val="18"/>
+          <w:szCs w:val="18"/>
+          <w:lang w:val="fr-CA"/>
+        </w:rPr>
+      </w:pPr>
+      <w:r>
+        <w:rPr>
+          <w:rStyle w:val="eop"/>
+          <w:rFonts w:eastAsiaTheme="majorEastAsia"/>
+          <w:color w:val="000000"/>
+          <w:lang w:val="fr-CA"/>
+        </w:rPr>
+        <w:t> </w:t>
+      </w:r>
+    </w:p>
+    <w:p>
+      <w:pPr>
+        <w:pStyle w:val="paragraph"/>
+        <w:spacing w:before="0" w:beforeAutospacing="0" w:after="0" w:afterAutospacing="0"/>
+        <w:textAlignment w:val="baseline"/>
+        <w:rPr>
+          <w:rFonts w:ascii="Segoe UI" w:hAnsi="Segoe UI" w:cs="Segoe UI"/>
+          <w:sz w:val="18"/>
+          <w:szCs w:val="18"/>
+          <w:lang w:val="fr-CA"/>
+        </w:rPr>
+      </w:pPr>
+      <w:r>
+        <w:rPr>
+          <w:rStyle w:val="eop"/>
+          <w:rFonts w:eastAsiaTheme="majorEastAsia"/>
+          <w:color w:val="000000"/>
+          <w:lang w:val="fr-CA"/>
+        </w:rPr>
+        <w:t> </w:t>
+      </w:r>
+    </w:p>
+    <w:p>
+      <w:pPr>
+        <w:pStyle w:val="paragraph"/>
+        <w:spacing w:before="0" w:beforeAutospacing="0" w:after="0" w:afterAutospacing="0"/>
+        <w:jc w:val="center"/>
+        <w:textAlignment w:val="baseline"/>
+        <w:rPr>
+          <w:rFonts w:ascii="Segoe UI" w:hAnsi="Segoe UI" w:cs="Segoe UI"/>
+          <w:sz w:val="18"/>
+          <w:szCs w:val="18"/>
+          <w:lang w:val="fr-CA"/>
+        </w:rPr>
+      </w:pPr>
+      <w:r>
+        <w:rPr>
+          <w:rStyle w:val="eop"/>
+          <w:rFonts w:eastAsiaTheme="majorEastAsia"/>
+          <w:color w:val="000000"/>
+          <w:lang w:val="fr-CA"/>
+        </w:rPr>
+        <w:t> </w:t>
+      </w:r>
+    </w:p>
+    <w:p>
+      <w:pPr>
+        <w:pStyle w:val="paragraph"/>
+        <w:spacing w:before="0" w:beforeAutospacing="0" w:after="0" w:afterAutospacing="0"/>
+        <w:jc w:val="center"/>
+        <w:textAlignment w:val="baseline"/>
+        <w:rPr>
+          <w:rFonts w:ascii="Segoe UI" w:hAnsi="Segoe UI" w:cs="Segoe UI"/>
+          <w:sz w:val="18"/>
+          <w:szCs w:val="18"/>
+          <w:lang w:val="fr-CA"/>
+        </w:rPr>
+      </w:pPr>
+      <w:r>
+        <w:rPr>
+          <w:rStyle w:val="eop"/>
+          <w:rFonts w:eastAsiaTheme="majorEastAsia"/>
+          <w:color w:val="000000"/>
+          <w:lang w:val="fr-CA"/>
+        </w:rPr>
+        <w:t> </w:t>
+      </w:r>
+    </w:p>
+    <w:p>
+      <w:pPr>
+        <w:pStyle w:val="paragraph"/>
+        <w:spacing w:before="0" w:beforeAutospacing="0" w:after="0" w:afterAutospacing="0"/>
+        <w:jc w:val="center"/>
+        <w:textAlignment w:val="baseline"/>
+        <w:rPr>
+          <w:rFonts w:ascii="Segoe UI" w:hAnsi="Segoe UI" w:cs="Segoe UI"/>
+          <w:sz w:val="18"/>
+          <w:szCs w:val="18"/>
+          <w:lang w:val="fr-CA"/>
+        </w:rPr>
+      </w:pPr>
+      <w:r>
+        <w:rPr>
+          <w:rStyle w:val="eop"/>
+          <w:rFonts w:eastAsiaTheme="majorEastAsia"/>
+          <w:color w:val="000000"/>
+          <w:lang w:val="fr-CA"/>
+        </w:rPr>
+        <w:t> </w:t>
+      </w:r>
+    </w:p>
+    <w:p>
+      <w:pPr>
+        <w:pStyle w:val="paragraph"/>
+        <w:spacing w:before="0" w:beforeAutospacing="0" w:after="0" w:afterAutospacing="0"/>
+        <w:jc w:val="center"/>
+        <w:textAlignment w:val="baseline"/>
+        <w:rPr>
+          <w:rStyle w:val="eop"/>
+          <w:rFonts w:eastAsiaTheme="majorEastAsia"/>
+          <w:color w:val="000000"/>
+          <w:lang w:val="fr-CA"/>
+        </w:rPr>
+      </w:pPr>
+    </w:p>
+    <w:p>
+      <w:pPr>
+        <w:pStyle w:val="paragraph"/>
+        <w:spacing w:before="0" w:beforeAutospacing="0" w:after="0" w:afterAutospacing="0"/>
+        <w:textAlignment w:val="baseline"/>
+        <w:rPr>
+          <w:rStyle w:val="eop"/>
+          <w:rFonts w:eastAsiaTheme="majorEastAsia"/>
+          <w:color w:val="000000"/>
+          <w:lang w:val="fr-CA"/>
+        </w:rPr>
+      </w:pPr>
+    </w:p>
+    <w:p>
+      <w:pPr>
+        <w:pStyle w:val="paragraph"/>
+        <w:spacing w:before="0" w:beforeAutospacing="0" w:after="0" w:afterAutospacing="0"/>
+        <w:jc w:val="center"/>
+        <w:textAlignment w:val="baseline"/>
+        <w:rPr>
+          <w:rStyle w:val="eop"/>
+          <w:rFonts w:eastAsiaTheme="majorEastAsia"/>
+          <w:color w:val="000000"/>
+          <w:lang w:val="fr-CA"/>
+        </w:rPr>
+      </w:pPr>
+    </w:p>
+    <w:p>
+      <w:pPr>
+        <w:pStyle w:val="paragraph"/>
+        <w:spacing w:before="0" w:beforeAutospacing="0" w:after="0" w:afterAutospacing="0"/>
+        <w:jc w:val="center"/>
+        <w:textAlignment w:val="baseline"/>
+        <w:rPr>
+          <w:rStyle w:val="eop"/>
+          <w:rFonts w:eastAsiaTheme="majorEastAsia"/>
+          <w:color w:val="000000"/>
+          <w:lang w:val="fr-CA"/>
+        </w:rPr>
+      </w:pPr>
+    </w:p>
+    <w:p>
+      <w:pPr>
+        <w:pStyle w:val="paragraph"/>
+        <w:spacing w:before="0" w:beforeAutospacing="0" w:after="0" w:afterAutospacing="0"/>
+        <w:jc w:val="center"/>
+        <w:textAlignment w:val="baseline"/>
+        <w:rPr>
+          <w:rStyle w:val="eop"/>
+          <w:rFonts w:eastAsiaTheme="majorEastAsia"/>
+          <w:color w:val="000000"/>
+          <w:lang w:val="fr-CA"/>
+        </w:rPr>
+      </w:pPr>
+    </w:p>
+    <w:p>
+      <w:pPr>
+        <w:pStyle w:val="paragraph"/>
+        <w:spacing w:before="0" w:beforeAutospacing="0" w:after="0" w:afterAutospacing="0"/>
+        <w:jc w:val="center"/>
+        <w:textAlignment w:val="baseline"/>
+        <w:rPr>
+          <w:rStyle w:val="eop"/>
+          <w:rFonts w:eastAsiaTheme="majorEastAsia"/>
+          <w:color w:val="000000"/>
+          <w:lang w:val="fr-CA"/>
+        </w:rPr>
+      </w:pPr>
+    </w:p>
+    <w:p>
+      <w:pPr>
+        <w:pStyle w:val="paragraph"/>
+        <w:spacing w:before="0" w:beforeAutospacing="0" w:after="0" w:afterAutospacing="0"/>
+        <w:jc w:val="center"/>
+        <w:textAlignment w:val="baseline"/>
+        <w:rPr>
+          <w:rStyle w:val="eop"/>
+          <w:rFonts w:eastAsiaTheme="majorEastAsia"/>
+          <w:color w:val="000000"/>
+          <w:lang w:val="fr-CA"/>
+        </w:rPr>
+      </w:pPr>
+    </w:p>
+    <w:p>
+      <w:pPr>
+        <w:pStyle w:val="paragraph"/>
+        <w:spacing w:before="0" w:beforeAutospacing="0" w:after="0" w:afterAutospacing="0"/>
+        <w:jc w:val="center"/>
+        <w:textAlignment w:val="baseline"/>
+        <w:rPr>
+          <w:rFonts w:ascii="Segoe UI" w:hAnsi="Segoe UI" w:cs="Segoe UI"/>
+          <w:sz w:val="18"/>
+          <w:szCs w:val="18"/>
+          <w:lang w:val="fr-CA"/>
+        </w:rPr>
+      </w:pPr>
+      <w:r>
+        <w:rPr>
+          <w:rStyle w:val="eop"/>
+          <w:rFonts w:eastAsiaTheme="majorEastAsia"/>
+          <w:color w:val="000000"/>
+          <w:lang w:val="fr-CA"/>
+        </w:rPr>
+        <w:t> </w:t>
+      </w:r>
+    </w:p>
+    <w:p>
+      <w:pPr>
+        <w:pStyle w:val="paragraph"/>
+        <w:spacing w:before="0" w:beforeAutospacing="0" w:after="0" w:afterAutospacing="0"/>
+        <w:jc w:val="center"/>
+        <w:textAlignment w:val="baseline"/>
+        <w:rPr>
+          <w:lang w:val="fr-CA"/>
+        </w:rPr>
+      </w:pPr>
+      <w:r>
+        <w:rPr>
+          <w:rStyle w:val="normaltextrun"/>
+          <w:rFonts w:eastAsiaTheme="majorEastAsia"/>
+          <w:color w:val="000000"/>
+          <w:lang w:val="fr-CA"/>
+        </w:rPr>
+        <w:t xml:space="preserve">MONTRÉAL, </w:t>
+      </w:r>
+      <w:r>
+        <w:rPr>
+          <w:rStyle w:val="normaltextrun"/>
+          <w:rFonts w:eastAsiaTheme="majorEastAsia"/>
+          <w:color w:val="000000"/>
+          <w:lang w:val="fr-CA"/>
+        </w:rPr>
+        <w:t>7</w:t>
+      </w:r>
+      <w:r>
+        <w:rPr>
+          <w:rStyle w:val="normaltextrun"/>
+          <w:rFonts w:eastAsiaTheme="majorEastAsia"/>
+          <w:color w:val="000000"/>
+          <w:lang w:val="fr-CA"/>
+        </w:rPr>
+        <w:t xml:space="preserve"> </w:t>
+      </w:r>
+      <w:r>
+        <w:rPr>
+          <w:rStyle w:val="normaltextrun"/>
+          <w:rFonts w:eastAsiaTheme="majorEastAsia"/>
+          <w:color w:val="000000"/>
+          <w:lang w:val="fr-CA"/>
+        </w:rPr>
+        <w:t>MARS</w:t>
+      </w:r>
+      <w:r>
+        <w:rPr>
+          <w:rStyle w:val="normaltextrun"/>
+          <w:rFonts w:eastAsiaTheme="majorEastAsia"/>
+          <w:color w:val="000000"/>
+          <w:lang w:val="fr-CA"/>
+        </w:rPr>
+        <w:t xml:space="preserve"> 2024</w:t>
+      </w:r>
+    </w:p>
+    <w:p>
+      <w:pPr>
+        <w:rPr>
+          <w:lang w:val="fr-CA"/>
+        </w:rPr>
+        <w:sectPr>
+          <w:pgSz w:w="12240" w:h="15840"/>
+          <w:pgMar w:top="1440" w:right="1440" w:bottom="1440" w:left="1440" w:header="708" w:footer="708" w:gutter="0"/>
+          <w:cols w:space="708"/>
+          <w:docGrid w:linePitch="360"/>
+        </w:sectPr>
+      </w:pPr>
+    </w:p>
+    <w:p>
+      <w:pPr>
+        <w:rPr>
+          <w:b/>
+          <w:bCs/>
+          <w:sz w:val="36"/>
+          <w:szCs w:val="36"/>
+          <w:u w:val="single"/>
+          <w:lang w:val="fr-CA"/>
+        </w:rPr>
+      </w:pPr>
+      <w:r>
+        <w:rPr>
+          <w:b/>
+          <w:bCs/>
+          <w:sz w:val="36"/>
+          <w:szCs w:val="36"/>
+          <w:u w:val="single"/>
+          <w:lang w:val="fr-CA"/>
+        </w:rPr>
+        <w:lastRenderedPageBreak/>
+        <w:t xml:space="preserve">RTL </w:t>
+      </w:r>
+      <w:r>
+        <w:rPr>
+          <w:b/>
+          <w:bCs/>
+          <w:sz w:val="36"/>
+          <w:szCs w:val="36"/>
+          <w:u w:val="single"/>
+          <w:lang w:val="fr-CA"/>
+        </w:rPr>
+        <w:t>–</w:t>
+      </w:r>
+      <w:r>
+        <w:rPr>
+          <w:b/>
+          <w:bCs/>
+          <w:sz w:val="36"/>
+          <w:szCs w:val="36"/>
+          <w:u w:val="single"/>
+          <w:lang w:val="fr-CA"/>
+        </w:rPr>
+        <w:t xml:space="preserve"> Top</w:t>
+      </w:r>
+    </w:p>
+    <w:p>
+      <w:pPr>
+        <w:rPr>
+          <w:b/>
+          <w:bCs/>
+          <w:sz w:val="36"/>
+          <w:szCs w:val="36"/>
+          <w:u w:val="single"/>
+          <w:lang w:val="fr-CA"/>
+        </w:rPr>
+      </w:pPr>
+      <w:r>
+        <w:rPr>
+          <w:sz w:val="36"/>
+          <w:szCs w:val="36"/>
+          <w:lang w:val="fr-CA"/>
+        </w:rPr>
+        <w:drawing>
+          <wp:inline distT="0" distB="0" distL="0" distR="0" wp14:anchorId="78874C08" wp14:editId="4900CFC9">
+            <wp:extent cx="8474212" cy="3141553"/>
+            <wp:effectExtent l="0" t="0" r="3175" b="1905"/>
+            <wp:docPr id="447867553" name="Picture 1" descr="A diagram of a computer circuit&#10;&#10;Description automatically generated with medium confidence"/>
+            <wp:cNvGraphicFramePr>
+              <a:graphicFrameLocks xmlns:a="http://schemas.openxmlformats.org/drawingml/2006/main" noChangeAspect="1"/>
+            </wp:cNvGraphicFramePr>
+            <a:graphic xmlns:a="http://schemas.openxmlformats.org/drawingml/2006/main">
+              <a:graphicData uri="http://schemas.openxmlformats.org/drawingml/2006/picture">
+                <pic:pic xmlns:pic="http://schemas.openxmlformats.org/drawingml/2006/picture">
+                  <pic:nvPicPr>
+                    <pic:cNvPr id="447867553" name="Picture 1" descr="A diagram of a computer circuit&#10;&#10;Description automatically generated with medium confidence"/>
                     <pic:cNvPicPr/>
                   </pic:nvPicPr>
                   <pic:blipFill>
-                    <a:blip r:embed="rId5"/>
+                    <a:blip r:embed="rId7"/>
                     <a:stretch>
                       <a:fillRect/>
                     </a:stretch>
@@ -31,7 +930,7 @@
                   <pic:spPr>
                     <a:xfrm>
                       <a:off x="0" y="0"/>
-                      <a:ext cx="4153113" cy="4038808"/>
+                      <a:ext cx="8490981" cy="3147769"/>
                     </a:xfrm>
                     <a:prstGeom prst="rect">
                       <a:avLst/>
@@ -44,205 +943,28 @@
         </w:drawing>
       </w:r>
     </w:p>
-    <w:p/>
-    <w:p/>
-    <w:p>
-      <w:r>
-        <w:t xml:space="preserve">Questions pour le </w:t>
-      </w:r>
-      <w:proofErr w:type="gramStart"/>
-      <w:r>
-        <w:t>prof</w:t>
-      </w:r>
-      <w:proofErr w:type="gramEnd"/>
-    </w:p>
-    <w:p/>
-    <w:p>
-      <w:pPr>
-        <w:rPr>
-          <w:lang w:val="fr-CA"/>
-        </w:rPr>
-      </w:pPr>
-      <w:r>
-        <w:rPr>
-          <w:lang w:val="fr-CA"/>
-        </w:rPr>
-        <w:t>- Si on est en Mode Filtre pour le multiplexeur, la sortie du filtre = 16 bits et BUS_SORTIE = 16 b</w:t>
-      </w:r>
-      <w:r>
-        <w:rPr>
-          <w:lang w:val="fr-CA"/>
-        </w:rPr>
-        <w:t>it</w:t>
-      </w:r>
-      <w:r>
-        <w:rPr>
-          <w:lang w:val="fr-CA"/>
-        </w:rPr>
-        <w:t xml:space="preserve">s, comment est-ce qu'on peut encore afficher les signaux de références si </w:t>
-      </w:r>
-      <w:r>
-        <w:rPr>
-          <w:lang w:val="fr-CA"/>
-        </w:rPr>
-        <w:t>on n’a p</w:t>
-      </w:r>
-      <w:r>
-        <w:rPr>
-          <w:lang w:val="fr-CA"/>
-        </w:rPr>
-        <w:t xml:space="preserve">lus </w:t>
-      </w:r>
-      <w:r>
-        <w:rPr>
-          <w:lang w:val="fr-CA"/>
-        </w:rPr>
-        <w:t>de place?</w:t>
-      </w:r>
-    </w:p>
-    <w:p>
-      <w:pPr>
-        <w:rPr>
-          <w:lang w:val="fr-CA"/>
-        </w:rPr>
-      </w:pPr>
-    </w:p>
-    <w:p>
-      <w:pPr>
-        <w:rPr>
-          <w:lang w:val="fr-CA"/>
-        </w:rPr>
-      </w:pPr>
-    </w:p>
-    <w:p>
-      <w:pPr>
-        <w:rPr>
-          <w:lang w:val="fr-CA"/>
-        </w:rPr>
-      </w:pPr>
-    </w:p>
-    <w:p>
-      <w:pPr>
-        <w:rPr>
-          <w:lang w:val="fr-CA"/>
-        </w:rPr>
-      </w:pPr>
-    </w:p>
-    <w:p>
-      <w:pPr>
-        <w:rPr>
-          <w:lang w:val="fr-CA"/>
-        </w:rPr>
-      </w:pPr>
-    </w:p>
-    <w:p>
-      <w:pPr>
-        <w:rPr>
-          <w:lang w:val="fr-CA"/>
-        </w:rPr>
-      </w:pPr>
-    </w:p>
-    <w:p>
-      <w:pPr>
-        <w:rPr>
-          <w:lang w:val="fr-CA"/>
-        </w:rPr>
-      </w:pPr>
-    </w:p>
-    <w:p>
-      <w:pPr>
-        <w:rPr>
-          <w:lang w:val="fr-CA"/>
-        </w:rPr>
-      </w:pPr>
-    </w:p>
-    <w:p>
-      <w:pPr>
-        <w:rPr>
-          <w:lang w:val="fr-CA"/>
-        </w:rPr>
-      </w:pPr>
-    </w:p>
-    <w:p>
-      <w:pPr>
-        <w:pStyle w:val="ListParagraph"/>
-        <w:numPr>
-          <w:ilvl w:val="0"/>
-          <w:numId w:val="1"/>
-        </w:numPr>
-        <w:rPr>
-          <w:lang w:val="fr-CA"/>
-        </w:rPr>
+    <w:p>
+      <w:pPr>
+        <w:rPr>
+          <w:lang w:val="fr-CA"/>
+        </w:rPr>
+        <w:sectPr>
+          <w:pgSz w:w="15840" w:h="12240" w:orient="landscape"/>
+          <w:pgMar w:top="1440" w:right="1440" w:bottom="1440" w:left="1440" w:header="709" w:footer="709" w:gutter="0"/>
+          <w:cols w:space="708"/>
+          <w:docGrid w:linePitch="360"/>
+        </w:sectPr>
       </w:pPr>
       <w:r>
         <w:rPr>
           <w:lang w:val="fr-CA"/>
         </w:rPr>
         <w:lastRenderedPageBreak/>
-        <w:t>Pour le FIR</w:t>
-      </w:r>
-      <w:r>
-        <w:rPr>
-          <w:lang w:val="fr-CA"/>
-        </w:rPr>
-        <w:t>, j’ai trois op</w:t>
-      </w:r>
-      <w:r>
-        <w:rPr>
-          <w:lang w:val="fr-CA"/>
-        </w:rPr>
-        <w:t>é</w:t>
-      </w:r>
-      <w:r>
-        <w:rPr>
-          <w:lang w:val="fr-CA"/>
-        </w:rPr>
-        <w:t>rations d’addition et dont 1 bit de</w:t>
-      </w:r>
-      <w:proofErr w:type="gramStart"/>
-      <w:r>
-        <w:rPr>
-          <w:lang w:val="fr-CA"/>
-        </w:rPr>
-        <w:t xml:space="preserve"> «carry</w:t>
-      </w:r>
-      <w:proofErr w:type="gramEnd"/>
-      <w:r>
-        <w:rPr>
-          <w:lang w:val="fr-CA"/>
-        </w:rPr>
-        <w:t>» s’ajoute à chaque étage (3 bits total). Ceci fait que la sortie est de 17 bits et non 16 bits. Est-ce que j’ignore le</w:t>
-      </w:r>
-      <w:proofErr w:type="gramStart"/>
-      <w:r>
-        <w:rPr>
-          <w:lang w:val="fr-CA"/>
-        </w:rPr>
-        <w:t xml:space="preserve"> «carry</w:t>
-      </w:r>
-      <w:proofErr w:type="gramEnd"/>
-      <w:r>
-        <w:rPr>
-          <w:lang w:val="fr-CA"/>
-        </w:rPr>
-        <w:t>» dans la dernière étage, est-ce qu’il y a une erreur dans les spécifications, ou est-ce que mon design n’est pas bonne?</w:t>
-      </w:r>
-    </w:p>
-    <w:p>
-      <w:pPr>
-        <w:rPr>
-          <w:lang w:val="fr-CA"/>
-        </w:rPr>
-      </w:pPr>
-      <w:r>
-        <w:rPr>
-          <w:lang w:val="fr-CA"/>
-        </w:rPr>
         <w:drawing>
-          <wp:inline distT="0" distB="0" distL="0" distR="0" wp14:anchorId="38908F11" wp14:editId="1CCD5379">
-            <wp:extent cx="5670841" cy="3962604"/>
-            <wp:effectExtent l="0" t="0" r="6350" b="0"/>
-            <wp:docPr id="1263571418" name="Picture 1" descr="A computer diagram of a computer network&#10;&#10;Description automatically generated with medium confidence"/>
+          <wp:inline distT="0" distB="0" distL="0" distR="0" wp14:anchorId="1436C07F" wp14:editId="0EA5F035">
+            <wp:extent cx="8776612" cy="3702868"/>
+            <wp:effectExtent l="0" t="0" r="5715" b="0"/>
+            <wp:docPr id="343706520" name="Picture 1" descr="A computer screen shot of a diagram&#10;&#10;Description automatically generated"/>
             <wp:cNvGraphicFramePr>
               <a:graphicFrameLocks xmlns:a="http://schemas.openxmlformats.org/drawingml/2006/main" noChangeAspect="1"/>
             </wp:cNvGraphicFramePr>
@@ -250,11 +972,11 @@
               <a:graphicData uri="http://schemas.openxmlformats.org/drawingml/2006/picture">
                 <pic:pic xmlns:pic="http://schemas.openxmlformats.org/drawingml/2006/picture">
                   <pic:nvPicPr>
-                    <pic:cNvPr id="1263571418" name="Picture 1" descr="A computer diagram of a computer network&#10;&#10;Description automatically generated with medium confidence"/>
+                    <pic:cNvPr id="343706520" name="Picture 1" descr="A computer screen shot of a diagram&#10;&#10;Description automatically generated"/>
                     <pic:cNvPicPr/>
                   </pic:nvPicPr>
                   <pic:blipFill>
-                    <a:blip r:embed="rId6"/>
+                    <a:blip r:embed="rId8"/>
                     <a:stretch>
                       <a:fillRect/>
                     </a:stretch>
@@ -262,7 +984,7 @@
                   <pic:spPr>
                     <a:xfrm>
                       <a:off x="0" y="0"/>
-                      <a:ext cx="5670841" cy="3962604"/>
+                      <a:ext cx="8816270" cy="3719600"/>
                     </a:xfrm>
                     <a:prstGeom prst="rect">
                       <a:avLst/>
@@ -278,26 +1000,364 @@
     <w:p>
       <w:pPr>
         <w:rPr>
-          <w:lang w:val="fr-CA"/>
-        </w:rPr>
-      </w:pPr>
-    </w:p>
-    <w:p>
-      <w:pPr>
-        <w:pStyle w:val="ListParagraph"/>
-        <w:numPr>
-          <w:ilvl w:val="0"/>
-          <w:numId w:val="1"/>
-        </w:numPr>
-        <w:rPr>
-          <w:lang w:val="fr-CA"/>
-        </w:rPr>
-      </w:pPr>
-      <w:r>
-        <w:rPr>
-          <w:lang w:val="fr-CA"/>
-        </w:rPr>
-        <w:t>Même question pour les signaux de références.</w:t>
+          <w:b/>
+          <w:bCs/>
+          <w:sz w:val="36"/>
+          <w:szCs w:val="36"/>
+          <w:u w:val="single"/>
+          <w:lang w:val="fr-CA"/>
+        </w:rPr>
+      </w:pPr>
+      <w:r>
+        <w:rPr>
+          <w:b/>
+          <w:bCs/>
+          <w:sz w:val="36"/>
+          <w:szCs w:val="36"/>
+          <w:u w:val="single"/>
+          <w:lang w:val="fr-CA"/>
+        </w:rPr>
+        <w:lastRenderedPageBreak/>
+        <w:t>RTL - FIR</w:t>
+      </w:r>
+    </w:p>
+    <w:p>
+      <w:pPr>
+        <w:rPr>
+          <w:lang w:val="fr-CA"/>
+        </w:rPr>
+      </w:pPr>
+      <w:r>
+        <w:rPr>
+          <w:lang w:val="fr-CA"/>
+        </w:rPr>
+        <w:drawing>
+          <wp:inline distT="0" distB="0" distL="0" distR="0" wp14:anchorId="1E9EBCC0" wp14:editId="7A5287AA">
+            <wp:extent cx="8861815" cy="2869949"/>
+            <wp:effectExtent l="0" t="0" r="0" b="6985"/>
+            <wp:docPr id="1918823315" name="Picture 1" descr="A diagram of a computer&#10;&#10;Description automatically generated"/>
+            <wp:cNvGraphicFramePr>
+              <a:graphicFrameLocks xmlns:a="http://schemas.openxmlformats.org/drawingml/2006/main" noChangeAspect="1"/>
+            </wp:cNvGraphicFramePr>
+            <a:graphic xmlns:a="http://schemas.openxmlformats.org/drawingml/2006/main">
+              <a:graphicData uri="http://schemas.openxmlformats.org/drawingml/2006/picture">
+                <pic:pic xmlns:pic="http://schemas.openxmlformats.org/drawingml/2006/picture">
+                  <pic:nvPicPr>
+                    <pic:cNvPr id="312760672" name="Picture 1" descr="A diagram of a computer&#10;&#10;Description automatically generated"/>
+                    <pic:cNvPicPr/>
+                  </pic:nvPicPr>
+                  <pic:blipFill rotWithShape="1">
+                    <a:blip r:embed="rId9"/>
+                    <a:srcRect r="38539"/>
+                    <a:stretch/>
+                  </pic:blipFill>
+                  <pic:spPr bwMode="auto">
+                    <a:xfrm>
+                      <a:off x="0" y="0"/>
+                      <a:ext cx="8913666" cy="2886741"/>
+                    </a:xfrm>
+                    <a:prstGeom prst="rect">
+                      <a:avLst/>
+                    </a:prstGeom>
+                    <a:ln>
+                      <a:noFill/>
+                    </a:ln>
+                    <a:extLst>
+                      <a:ext uri="{53640926-AAD7-44D8-BBD7-CCE9431645EC}">
+                        <a14:shadowObscured xmlns:a14="http://schemas.microsoft.com/office/drawing/2010/main"/>
+                      </a:ext>
+                    </a:extLst>
+                  </pic:spPr>
+                </pic:pic>
+              </a:graphicData>
+            </a:graphic>
+          </wp:inline>
+        </w:drawing>
+      </w:r>
+    </w:p>
+    <w:p>
+      <w:pPr>
+        <w:rPr>
+          <w:lang w:val="fr-CA"/>
+        </w:rPr>
+      </w:pPr>
+      <w:r>
+        <w:rPr>
+          <w:lang w:val="fr-CA"/>
+        </w:rPr>
+        <w:drawing>
+          <wp:inline distT="0" distB="0" distL="0" distR="0" wp14:anchorId="1E9C26D7" wp14:editId="72CFE26C">
+            <wp:extent cx="7441324" cy="3446327"/>
+            <wp:effectExtent l="0" t="0" r="7620" b="1905"/>
+            <wp:docPr id="1518781838" name="Picture 1" descr="A diagram of a diagram&#10;&#10;Description automatically generated"/>
+            <wp:cNvGraphicFramePr>
+              <a:graphicFrameLocks xmlns:a="http://schemas.openxmlformats.org/drawingml/2006/main" noChangeAspect="1"/>
+            </wp:cNvGraphicFramePr>
+            <a:graphic xmlns:a="http://schemas.openxmlformats.org/drawingml/2006/main">
+              <a:graphicData uri="http://schemas.openxmlformats.org/drawingml/2006/picture">
+                <pic:pic xmlns:pic="http://schemas.openxmlformats.org/drawingml/2006/picture">
+                  <pic:nvPicPr>
+                    <pic:cNvPr id="1518781838" name="Picture 1" descr="A diagram of a diagram&#10;&#10;Description automatically generated"/>
+                    <pic:cNvPicPr/>
+                  </pic:nvPicPr>
+                  <pic:blipFill>
+                    <a:blip r:embed="rId10"/>
+                    <a:stretch>
+                      <a:fillRect/>
+                    </a:stretch>
+                  </pic:blipFill>
+                  <pic:spPr>
+                    <a:xfrm>
+                      <a:off x="0" y="0"/>
+                      <a:ext cx="7441324" cy="3446327"/>
+                    </a:xfrm>
+                    <a:prstGeom prst="rect">
+                      <a:avLst/>
+                    </a:prstGeom>
+                  </pic:spPr>
+                </pic:pic>
+              </a:graphicData>
+            </a:graphic>
+          </wp:inline>
+        </w:drawing>
+      </w:r>
+    </w:p>
+    <w:p>
+      <w:pPr>
+        <w:rPr>
+          <w:lang w:val="fr-CA"/>
+        </w:rPr>
+      </w:pPr>
+    </w:p>
+    <w:p>
+      <w:pPr>
+        <w:rPr>
+          <w:noProof/>
+        </w:rPr>
+      </w:pPr>
+      <w:r>
+        <w:rPr>
+          <w:lang w:val="fr-CA"/>
+        </w:rPr>
+        <w:drawing>
+          <wp:inline distT="0" distB="0" distL="0" distR="0" wp14:anchorId="7786A1C0" wp14:editId="02F83DDC">
+            <wp:extent cx="8718998" cy="2101958"/>
+            <wp:effectExtent l="0" t="0" r="6350" b="0"/>
+            <wp:docPr id="886637415" name="Picture 1" descr="A diagram of a computer&#10;&#10;Description automatically generated"/>
+            <wp:cNvGraphicFramePr>
+              <a:graphicFrameLocks xmlns:a="http://schemas.openxmlformats.org/drawingml/2006/main" noChangeAspect="1"/>
+            </wp:cNvGraphicFramePr>
+            <a:graphic xmlns:a="http://schemas.openxmlformats.org/drawingml/2006/main">
+              <a:graphicData uri="http://schemas.openxmlformats.org/drawingml/2006/picture">
+                <pic:pic xmlns:pic="http://schemas.openxmlformats.org/drawingml/2006/picture">
+                  <pic:nvPicPr>
+                    <pic:cNvPr id="886637415" name="Picture 1" descr="A diagram of a computer&#10;&#10;Description automatically generated"/>
+                    <pic:cNvPicPr/>
+                  </pic:nvPicPr>
+                  <pic:blipFill>
+                    <a:blip r:embed="rId11"/>
+                    <a:stretch>
+                      <a:fillRect/>
+                    </a:stretch>
+                  </pic:blipFill>
+                  <pic:spPr>
+                    <a:xfrm>
+                      <a:off x="0" y="0"/>
+                      <a:ext cx="8718998" cy="2101958"/>
+                    </a:xfrm>
+                    <a:prstGeom prst="rect">
+                      <a:avLst/>
+                    </a:prstGeom>
+                  </pic:spPr>
+                </pic:pic>
+              </a:graphicData>
+            </a:graphic>
+          </wp:inline>
+        </w:drawing>
+      </w:r>
+      <w:r>
+        <w:rPr>
+          <w:noProof/>
+        </w:rPr>
+        <w:t xml:space="preserve"> </w:t>
+      </w:r>
+      <w:r>
+        <w:rPr>
+          <w:lang w:val="fr-CA"/>
+        </w:rPr>
+        <w:drawing>
+          <wp:inline distT="0" distB="0" distL="0" distR="0" wp14:anchorId="5C8659D1" wp14:editId="3DD4EC3C">
+            <wp:extent cx="6944008" cy="2183723"/>
+            <wp:effectExtent l="0" t="0" r="0" b="7620"/>
+            <wp:docPr id="2067776169" name="Picture 1" descr="A diagram of a circuit&#10;&#10;Description automatically generated"/>
+            <wp:cNvGraphicFramePr>
+              <a:graphicFrameLocks xmlns:a="http://schemas.openxmlformats.org/drawingml/2006/main" noChangeAspect="1"/>
+            </wp:cNvGraphicFramePr>
+            <a:graphic xmlns:a="http://schemas.openxmlformats.org/drawingml/2006/main">
+              <a:graphicData uri="http://schemas.openxmlformats.org/drawingml/2006/picture">
+                <pic:pic xmlns:pic="http://schemas.openxmlformats.org/drawingml/2006/picture">
+                  <pic:nvPicPr>
+                    <pic:cNvPr id="2067776169" name="Picture 1" descr="A diagram of a circuit&#10;&#10;Description automatically generated"/>
+                    <pic:cNvPicPr/>
+                  </pic:nvPicPr>
+                  <pic:blipFill>
+                    <a:blip r:embed="rId12"/>
+                    <a:stretch>
+                      <a:fillRect/>
+                    </a:stretch>
+                  </pic:blipFill>
+                  <pic:spPr>
+                    <a:xfrm>
+                      <a:off x="0" y="0"/>
+                      <a:ext cx="6970275" cy="2191983"/>
+                    </a:xfrm>
+                    <a:prstGeom prst="rect">
+                      <a:avLst/>
+                    </a:prstGeom>
+                  </pic:spPr>
+                </pic:pic>
+              </a:graphicData>
+            </a:graphic>
+          </wp:inline>
+        </w:drawing>
+      </w:r>
+    </w:p>
+    <w:p>
+      <w:pPr>
+        <w:rPr>
+          <w:lang w:val="fr-CA"/>
+        </w:rPr>
+      </w:pPr>
+      <w:r>
+        <w:rPr>
+          <w:lang w:val="fr-CA"/>
+        </w:rPr>
+        <w:drawing>
+          <wp:inline distT="0" distB="0" distL="0" distR="0" wp14:anchorId="177B03CC" wp14:editId="654D772F">
+            <wp:extent cx="8185571" cy="1835244"/>
+            <wp:effectExtent l="0" t="0" r="6350" b="0"/>
+            <wp:docPr id="1336449065" name="Picture 1" descr="A diagram of a computer&#10;&#10;Description automatically generated"/>
+            <wp:cNvGraphicFramePr>
+              <a:graphicFrameLocks xmlns:a="http://schemas.openxmlformats.org/drawingml/2006/main" noChangeAspect="1"/>
+            </wp:cNvGraphicFramePr>
+            <a:graphic xmlns:a="http://schemas.openxmlformats.org/drawingml/2006/main">
+              <a:graphicData uri="http://schemas.openxmlformats.org/drawingml/2006/picture">
+                <pic:pic xmlns:pic="http://schemas.openxmlformats.org/drawingml/2006/picture">
+                  <pic:nvPicPr>
+                    <pic:cNvPr id="1336449065" name="Picture 1" descr="A diagram of a computer&#10;&#10;Description automatically generated"/>
+                    <pic:cNvPicPr/>
+                  </pic:nvPicPr>
+                  <pic:blipFill>
+                    <a:blip r:embed="rId13"/>
+                    <a:stretch>
+                      <a:fillRect/>
+                    </a:stretch>
+                  </pic:blipFill>
+                  <pic:spPr>
+                    <a:xfrm>
+                      <a:off x="0" y="0"/>
+                      <a:ext cx="8185571" cy="1835244"/>
+                    </a:xfrm>
+                    <a:prstGeom prst="rect">
+                      <a:avLst/>
+                    </a:prstGeom>
+                  </pic:spPr>
+                </pic:pic>
+              </a:graphicData>
+            </a:graphic>
+          </wp:inline>
+        </w:drawing>
+      </w:r>
+    </w:p>
+    <w:p>
+      <w:pPr>
+        <w:rPr>
+          <w:lang w:val="fr-CA"/>
+        </w:rPr>
+      </w:pPr>
+    </w:p>
+    <w:p>
+      <w:pPr>
+        <w:rPr>
+          <w:b/>
+          <w:bCs/>
+          <w:sz w:val="36"/>
+          <w:szCs w:val="36"/>
+          <w:u w:val="single"/>
+          <w:lang w:val="fr-CA"/>
+        </w:rPr>
+      </w:pPr>
+      <w:r>
+        <w:rPr>
+          <w:b/>
+          <w:bCs/>
+          <w:sz w:val="36"/>
+          <w:szCs w:val="36"/>
+          <w:u w:val="single"/>
+          <w:lang w:val="fr-CA"/>
+        </w:rPr>
+        <w:lastRenderedPageBreak/>
+        <w:t>ANALYSE DE LA PLAGE DYNAMIQUE - FIR</w:t>
+      </w:r>
+    </w:p>
+    <w:p>
+      <w:pPr>
+        <w:rPr>
+          <w:b/>
+          <w:bCs/>
+          <w:sz w:val="36"/>
+          <w:szCs w:val="36"/>
+          <w:u w:val="single"/>
+          <w:lang w:val="fr-CA"/>
+        </w:rPr>
+        <w:sectPr>
+          <w:pgSz w:w="15840" w:h="12240" w:orient="landscape"/>
+          <w:pgMar w:top="720" w:right="720" w:bottom="720" w:left="720" w:header="709" w:footer="709" w:gutter="0"/>
+          <w:cols w:space="708"/>
+          <w:docGrid w:linePitch="360"/>
+        </w:sectPr>
+      </w:pPr>
+      <w:r>
+        <w:rPr>
+          <w:sz w:val="36"/>
+          <w:szCs w:val="36"/>
+          <w:lang w:val="fr-CA"/>
+        </w:rPr>
+        <w:drawing>
+          <wp:inline distT="0" distB="0" distL="0" distR="0" wp14:anchorId="16B7D271" wp14:editId="41DF669B">
+            <wp:extent cx="9259763" cy="2753833"/>
+            <wp:effectExtent l="0" t="0" r="0" b="8890"/>
+            <wp:docPr id="205263169" name="Picture 1" descr="A screenshot of a spreadsheet&#10;&#10;Description automatically generated"/>
+            <wp:cNvGraphicFramePr>
+              <a:graphicFrameLocks xmlns:a="http://schemas.openxmlformats.org/drawingml/2006/main" noChangeAspect="1"/>
+            </wp:cNvGraphicFramePr>
+            <a:graphic xmlns:a="http://schemas.openxmlformats.org/drawingml/2006/main">
+              <a:graphicData uri="http://schemas.openxmlformats.org/drawingml/2006/picture">
+                <pic:pic xmlns:pic="http://schemas.openxmlformats.org/drawingml/2006/picture">
+                  <pic:nvPicPr>
+                    <pic:cNvPr id="205263169" name="Picture 1" descr="A screenshot of a spreadsheet&#10;&#10;Description automatically generated"/>
+                    <pic:cNvPicPr/>
+                  </pic:nvPicPr>
+                  <pic:blipFill>
+                    <a:blip r:embed="rId14"/>
+                    <a:stretch>
+                      <a:fillRect/>
+                    </a:stretch>
+                  </pic:blipFill>
+                  <pic:spPr>
+                    <a:xfrm>
+                      <a:off x="0" y="0"/>
+                      <a:ext cx="9279689" cy="2759759"/>
+                    </a:xfrm>
+                    <a:prstGeom prst="rect">
+                      <a:avLst/>
+                    </a:prstGeom>
+                  </pic:spPr>
+                </pic:pic>
+              </a:graphicData>
+            </a:graphic>
+          </wp:inline>
+        </w:drawing>
       </w:r>
     </w:p>
     <w:p>
@@ -876,6 +1936,37 @@
       <w:contextualSpacing/>
     </w:pPr>
   </w:style>
+  <w:style w:type="paragraph" w:customStyle="1" w:styleId="paragraph">
+    <w:name w:val="paragraph"/>
+    <w:basedOn w:val="Normal"/>
+    <w:rsid w:val="00997E95"/>
+    <w:pPr>
+      <w:spacing w:before="100" w:beforeAutospacing="1" w:after="100" w:afterAutospacing="1" w:line="240" w:lineRule="auto"/>
+    </w:pPr>
+    <w:rPr>
+      <w:rFonts w:ascii="Times New Roman" w:eastAsia="Times New Roman" w:hAnsi="Times New Roman" w:cs="Times New Roman"/>
+      <w:kern w:val="0"/>
+      <w:sz w:val="24"/>
+      <w:szCs w:val="24"/>
+      <w:lang w:eastAsia="en-CA"/>
+      <w14:ligatures w14:val="none"/>
+    </w:rPr>
+  </w:style>
+  <w:style w:type="character" w:customStyle="1" w:styleId="wacimagecontainer">
+    <w:name w:val="wacimagecontainer"/>
+    <w:basedOn w:val="DefaultParagraphFont"/>
+    <w:rsid w:val="00997E95"/>
+  </w:style>
+  <w:style w:type="character" w:customStyle="1" w:styleId="eop">
+    <w:name w:val="eop"/>
+    <w:basedOn w:val="DefaultParagraphFont"/>
+    <w:rsid w:val="00997E95"/>
+  </w:style>
+  <w:style w:type="character" w:customStyle="1" w:styleId="normaltextrun">
+    <w:name w:val="normaltextrun"/>
+    <w:basedOn w:val="DefaultParagraphFont"/>
+    <w:rsid w:val="00997E95"/>
+  </w:style>
 </w:styles>
 </file>
 
@@ -1172,4 +2263,16 @@
     </a:ext>
   </a:extLst>
 </a:theme>
+</file>
+
+<file path=customXml/item1.xml><?xml version="1.0" encoding="utf-8"?>
+<b:Sources xmlns:b="http://schemas.openxmlformats.org/officeDocument/2006/bibliography" xmlns="http://schemas.openxmlformats.org/officeDocument/2006/bibliography" SelectedStyle="\APASixthEditionOfficeOnline.xsl" StyleName="APA" Version="6"/>
+</file>
+
+<file path=customXml/itemProps1.xml><?xml version="1.0" encoding="utf-8"?>
+<ds:datastoreItem xmlns:ds="http://schemas.openxmlformats.org/officeDocument/2006/customXml" ds:itemID="{FD3639A4-784F-4D8D-A8B8-F00D6DA3F134}">
+  <ds:schemaRefs>
+    <ds:schemaRef ds:uri="http://schemas.openxmlformats.org/officeDocument/2006/bibliography"/>
+  </ds:schemaRefs>
+</ds:datastoreItem>
 </file>
</xml_diff>

<commit_message>
Experimental Implemented and Design Review Document mostly finished
</commit_message>
<xml_diff>
--- a/Design Review.docx
+++ b/Design Review.docx
@@ -331,7 +331,6 @@
           <w:szCs w:val="18"/>
         </w:rPr>
       </w:pPr>
-      <w:proofErr w:type="gramStart"/>
       <w:r>
         <w:rPr>
           <w:rStyle w:val="normaltextrun"/>
@@ -346,9 +345,8 @@
           <w:rFonts w:eastAsiaTheme="majorEastAsia"/>
           <w:color w:val="000000" w:themeColor="text1"/>
         </w:rPr>
-        <w:t> :</w:t>
-      </w:r>
-      <w:proofErr w:type="gramEnd"/>
+        <w:t>:</w:t>
+      </w:r>
     </w:p>
     <w:p>
       <w:pPr>
@@ -791,43 +789,7 @@
           <w:color w:val="000000"/>
           <w:lang w:val="fr-CA"/>
         </w:rPr>
-        <w:t xml:space="preserve">MONTRÉAL, </w:t>
-      </w:r>
-      <w:r>
-        <w:rPr>
-          <w:rStyle w:val="normaltextrun"/>
-          <w:rFonts w:eastAsiaTheme="majorEastAsia"/>
-          <w:color w:val="000000"/>
-          <w:lang w:val="fr-CA"/>
-        </w:rPr>
-        <w:t>7</w:t>
-      </w:r>
-      <w:r>
-        <w:rPr>
-          <w:rStyle w:val="normaltextrun"/>
-          <w:rFonts w:eastAsiaTheme="majorEastAsia"/>
-          <w:color w:val="000000"/>
-          <w:lang w:val="fr-CA"/>
-        </w:rPr>
-        <w:t xml:space="preserve"> </w:t>
-      </w:r>
-      <w:r>
-        <w:rPr>
-          <w:rStyle w:val="normaltextrun"/>
-          <w:rFonts w:eastAsiaTheme="majorEastAsia"/>
-          <w:color w:val="000000"/>
-          <w:lang w:val="fr-CA"/>
-        </w:rPr>
-        <w:t>MARS</w:t>
-      </w:r>
-      <w:r>
-        <w:rPr>
-          <w:rStyle w:val="normaltextrun"/>
-          <w:rFonts w:eastAsiaTheme="majorEastAsia"/>
-          <w:color w:val="000000"/>
-          <w:lang w:val="fr-CA"/>
-        </w:rPr>
-        <w:t xml:space="preserve"> 2024</w:t>
+        <w:t>MONTRÉAL, 7 MARS 2024</w:t>
       </w:r>
     </w:p>
     <w:p>
@@ -902,6 +864,7 @@
       </w:pPr>
       <w:r>
         <w:rPr>
+          <w:noProof/>
           <w:sz w:val="36"/>
           <w:szCs w:val="36"/>
           <w:lang w:val="fr-CA"/>
@@ -957,6 +920,7 @@
       </w:pPr>
       <w:r>
         <w:rPr>
+          <w:noProof/>
           <w:lang w:val="fr-CA"/>
         </w:rPr>
         <w:lastRenderedPageBreak/>
@@ -1029,6 +993,7 @@
       </w:pPr>
       <w:r>
         <w:rPr>
+          <w:noProof/>
           <w:lang w:val="fr-CA"/>
         </w:rPr>
         <w:drawing>
@@ -1083,6 +1048,7 @@
       </w:pPr>
       <w:r>
         <w:rPr>
+          <w:noProof/>
           <w:lang w:val="fr-CA"/>
         </w:rPr>
         <w:drawing>
@@ -1137,6 +1103,7 @@
       </w:pPr>
       <w:r>
         <w:rPr>
+          <w:noProof/>
           <w:lang w:val="fr-CA"/>
         </w:rPr>
         <w:drawing>
@@ -1183,6 +1150,7 @@
       </w:r>
       <w:r>
         <w:rPr>
+          <w:noProof/>
           <w:lang w:val="fr-CA"/>
         </w:rPr>
         <w:drawing>
@@ -1230,6 +1198,7 @@
       </w:pPr>
       <w:r>
         <w:rPr>
+          <w:noProof/>
           <w:lang w:val="fr-CA"/>
         </w:rPr>
         <w:drawing>
@@ -1279,24 +1248,30 @@
     <w:p>
       <w:pPr>
         <w:rPr>
-          <w:b/>
-          <w:bCs/>
-          <w:sz w:val="36"/>
-          <w:szCs w:val="36"/>
-          <w:u w:val="single"/>
-          <w:lang w:val="fr-CA"/>
-        </w:rPr>
-      </w:pPr>
-      <w:r>
-        <w:rPr>
-          <w:b/>
-          <w:bCs/>
-          <w:sz w:val="36"/>
-          <w:szCs w:val="36"/>
-          <w:u w:val="single"/>
-          <w:lang w:val="fr-CA"/>
-        </w:rPr>
-        <w:lastRenderedPageBreak/>
+          <w:lang w:val="fr-CA"/>
+        </w:rPr>
+      </w:pPr>
+    </w:p>
+    <w:p>
+      <w:pPr>
+        <w:rPr>
+          <w:b/>
+          <w:bCs/>
+          <w:sz w:val="36"/>
+          <w:szCs w:val="36"/>
+          <w:u w:val="single"/>
+          <w:lang w:val="fr-CA"/>
+        </w:rPr>
+      </w:pPr>
+      <w:r>
+        <w:rPr>
+          <w:b/>
+          <w:bCs/>
+          <w:sz w:val="36"/>
+          <w:szCs w:val="36"/>
+          <w:u w:val="single"/>
+          <w:lang w:val="fr-CA"/>
+        </w:rPr>
         <w:t>ANALYSE DE LA PLAGE DYNAMIQUE - FIR</w:t>
       </w:r>
     </w:p>
@@ -1310,15 +1285,10 @@
           <w:u w:val="single"/>
           <w:lang w:val="fr-CA"/>
         </w:rPr>
-        <w:sectPr>
-          <w:pgSz w:w="15840" w:h="12240" w:orient="landscape"/>
-          <w:pgMar w:top="720" w:right="720" w:bottom="720" w:left="720" w:header="709" w:footer="709" w:gutter="0"/>
-          <w:cols w:space="708"/>
-          <w:docGrid w:linePitch="360"/>
-        </w:sectPr>
-      </w:pPr>
-      <w:r>
-        <w:rPr>
+      </w:pPr>
+      <w:r>
+        <w:rPr>
+          <w:noProof/>
           <w:sz w:val="36"/>
           <w:szCs w:val="36"/>
           <w:lang w:val="fr-CA"/>
@@ -1363,9 +1333,1050 @@
     <w:p>
       <w:pPr>
         <w:rPr>
-          <w:lang w:val="fr-CA"/>
-        </w:rPr>
-      </w:pPr>
+          <w:b/>
+          <w:bCs/>
+          <w:sz w:val="36"/>
+          <w:szCs w:val="36"/>
+          <w:u w:val="single"/>
+          <w:lang w:val="fr-CA"/>
+        </w:rPr>
+      </w:pPr>
+    </w:p>
+    <w:p>
+      <w:pPr>
+        <w:rPr>
+          <w:b/>
+          <w:bCs/>
+          <w:sz w:val="36"/>
+          <w:szCs w:val="36"/>
+          <w:u w:val="single"/>
+          <w:lang w:val="fr-CA"/>
+        </w:rPr>
+      </w:pPr>
+    </w:p>
+    <w:p>
+      <w:pPr>
+        <w:rPr>
+          <w:b/>
+          <w:bCs/>
+          <w:sz w:val="36"/>
+          <w:szCs w:val="36"/>
+          <w:u w:val="single"/>
+          <w:lang w:val="fr-CA"/>
+        </w:rPr>
+      </w:pPr>
+    </w:p>
+    <w:p>
+      <w:pPr>
+        <w:rPr>
+          <w:b/>
+          <w:bCs/>
+          <w:sz w:val="36"/>
+          <w:szCs w:val="36"/>
+          <w:u w:val="single"/>
+          <w:lang w:val="fr-CA"/>
+        </w:rPr>
+      </w:pPr>
+    </w:p>
+    <w:p>
+      <w:pPr>
+        <w:rPr>
+          <w:b/>
+          <w:bCs/>
+          <w:sz w:val="36"/>
+          <w:szCs w:val="36"/>
+          <w:u w:val="single"/>
+          <w:lang w:val="fr-CA"/>
+        </w:rPr>
+      </w:pPr>
+    </w:p>
+    <w:p>
+      <w:pPr>
+        <w:rPr>
+          <w:b/>
+          <w:bCs/>
+          <w:sz w:val="36"/>
+          <w:szCs w:val="36"/>
+          <w:u w:val="single"/>
+          <w:lang w:val="fr-CA"/>
+        </w:rPr>
+      </w:pPr>
+    </w:p>
+    <w:p>
+      <w:pPr>
+        <w:rPr>
+          <w:b/>
+          <w:bCs/>
+          <w:sz w:val="36"/>
+          <w:szCs w:val="36"/>
+          <w:u w:val="single"/>
+          <w:lang w:val="fr-CA"/>
+        </w:rPr>
+      </w:pPr>
+    </w:p>
+    <w:p>
+      <w:pPr>
+        <w:rPr>
+          <w:b/>
+          <w:bCs/>
+          <w:sz w:val="36"/>
+          <w:szCs w:val="36"/>
+          <w:u w:val="single"/>
+          <w:lang w:val="fr-CA"/>
+        </w:rPr>
+      </w:pPr>
+    </w:p>
+    <w:p>
+      <w:pPr>
+        <w:rPr>
+          <w:b/>
+          <w:bCs/>
+          <w:sz w:val="36"/>
+          <w:szCs w:val="36"/>
+          <w:u w:val="single"/>
+          <w:lang w:val="fr-CA"/>
+        </w:rPr>
+      </w:pPr>
+      <w:r>
+        <w:rPr>
+          <w:b/>
+          <w:bCs/>
+          <w:sz w:val="36"/>
+          <w:szCs w:val="36"/>
+          <w:u w:val="single"/>
+          <w:lang w:val="fr-CA"/>
+        </w:rPr>
+        <w:lastRenderedPageBreak/>
+        <w:t>Chronogramme</w:t>
+      </w:r>
+    </w:p>
+    <w:p>
+      <w:pPr>
+        <w:pStyle w:val="NormalWeb"/>
+      </w:pPr>
+      <w:r>
+        <w:rPr>
+          <w:noProof/>
+        </w:rPr>
+        <w:drawing>
+          <wp:inline distT="0" distB="0" distL="0" distR="0" wp14:anchorId="3F624FFC" wp14:editId="6226E1AB">
+            <wp:extent cx="9144000" cy="1727200"/>
+            <wp:effectExtent l="0" t="0" r="0" b="6350"/>
+            <wp:docPr id="1829615667" name="Picture 2" descr="A yellow and black line on a white background&#10;&#10;Description automatically generated"/>
+            <wp:cNvGraphicFramePr>
+              <a:graphicFrameLocks xmlns:a="http://schemas.openxmlformats.org/drawingml/2006/main" noChangeAspect="1"/>
+            </wp:cNvGraphicFramePr>
+            <a:graphic xmlns:a="http://schemas.openxmlformats.org/drawingml/2006/main">
+              <a:graphicData uri="http://schemas.openxmlformats.org/drawingml/2006/picture">
+                <pic:pic xmlns:pic="http://schemas.openxmlformats.org/drawingml/2006/picture">
+                  <pic:nvPicPr>
+                    <pic:cNvPr id="1829615667" name="Picture 2" descr="A yellow and black line on a white background&#10;&#10;Description automatically generated"/>
+                    <pic:cNvPicPr>
+                      <a:picLocks noChangeAspect="1" noChangeArrowheads="1"/>
+                    </pic:cNvPicPr>
+                  </pic:nvPicPr>
+                  <pic:blipFill>
+                    <a:blip r:embed="rId15">
+                      <a:extLst>
+                        <a:ext uri="{28A0092B-C50C-407E-A947-70E740481C1C}">
+                          <a14:useLocalDpi xmlns:a14="http://schemas.microsoft.com/office/drawing/2010/main" val="0"/>
+                        </a:ext>
+                      </a:extLst>
+                    </a:blip>
+                    <a:srcRect/>
+                    <a:stretch>
+                      <a:fillRect/>
+                    </a:stretch>
+                  </pic:blipFill>
+                  <pic:spPr bwMode="auto">
+                    <a:xfrm>
+                      <a:off x="0" y="0"/>
+                      <a:ext cx="9144000" cy="1727200"/>
+                    </a:xfrm>
+                    <a:prstGeom prst="rect">
+                      <a:avLst/>
+                    </a:prstGeom>
+                    <a:noFill/>
+                    <a:ln>
+                      <a:noFill/>
+                    </a:ln>
+                  </pic:spPr>
+                </pic:pic>
+              </a:graphicData>
+            </a:graphic>
+          </wp:inline>
+        </w:drawing>
+      </w:r>
+    </w:p>
+    <w:p>
+      <w:pPr>
+        <w:pStyle w:val="NormalWeb"/>
+      </w:pPr>
+    </w:p>
+    <w:p>
+      <w:pPr>
+        <w:rPr>
+          <w:b/>
+          <w:bCs/>
+          <w:sz w:val="36"/>
+          <w:szCs w:val="36"/>
+          <w:u w:val="single"/>
+          <w:lang w:val="fr-CA"/>
+        </w:rPr>
+      </w:pPr>
+    </w:p>
+    <w:p>
+      <w:pPr>
+        <w:rPr>
+          <w:b/>
+          <w:bCs/>
+          <w:sz w:val="36"/>
+          <w:szCs w:val="36"/>
+          <w:u w:val="single"/>
+          <w:lang w:val="fr-CA"/>
+        </w:rPr>
+      </w:pPr>
+    </w:p>
+    <w:p>
+      <w:pPr>
+        <w:rPr>
+          <w:b/>
+          <w:bCs/>
+          <w:sz w:val="36"/>
+          <w:szCs w:val="36"/>
+          <w:u w:val="single"/>
+          <w:lang w:val="fr-CA"/>
+        </w:rPr>
+      </w:pPr>
+    </w:p>
+    <w:p>
+      <w:pPr>
+        <w:rPr>
+          <w:b/>
+          <w:bCs/>
+          <w:sz w:val="36"/>
+          <w:szCs w:val="36"/>
+          <w:u w:val="single"/>
+          <w:lang w:val="fr-CA"/>
+        </w:rPr>
+      </w:pPr>
+    </w:p>
+    <w:p>
+      <w:pPr>
+        <w:rPr>
+          <w:b/>
+          <w:bCs/>
+          <w:sz w:val="36"/>
+          <w:szCs w:val="36"/>
+          <w:u w:val="single"/>
+          <w:lang w:val="fr-CA"/>
+        </w:rPr>
+      </w:pPr>
+    </w:p>
+    <w:p>
+      <w:pPr>
+        <w:rPr>
+          <w:b/>
+          <w:bCs/>
+          <w:sz w:val="36"/>
+          <w:szCs w:val="36"/>
+          <w:u w:val="single"/>
+          <w:lang w:val="fr-CA"/>
+        </w:rPr>
+      </w:pPr>
+    </w:p>
+    <w:p>
+      <w:pPr>
+        <w:rPr>
+          <w:b/>
+          <w:bCs/>
+          <w:sz w:val="36"/>
+          <w:szCs w:val="36"/>
+          <w:u w:val="single"/>
+          <w:lang w:val="fr-CA"/>
+        </w:rPr>
+      </w:pPr>
+    </w:p>
+    <w:p>
+      <w:pPr>
+        <w:rPr>
+          <w:b/>
+          <w:bCs/>
+          <w:sz w:val="36"/>
+          <w:szCs w:val="36"/>
+          <w:u w:val="single"/>
+          <w:lang w:val="fr-CA"/>
+        </w:rPr>
+      </w:pPr>
+    </w:p>
+    <w:p>
+      <w:pPr>
+        <w:rPr>
+          <w:b/>
+          <w:bCs/>
+          <w:sz w:val="36"/>
+          <w:szCs w:val="36"/>
+          <w:u w:val="single"/>
+          <w:lang w:val="fr-CA"/>
+        </w:rPr>
+      </w:pPr>
+    </w:p>
+    <w:p>
+      <w:pPr>
+        <w:rPr>
+          <w:b/>
+          <w:bCs/>
+          <w:sz w:val="36"/>
+          <w:szCs w:val="36"/>
+          <w:u w:val="single"/>
+          <w:lang w:val="fr-CA"/>
+        </w:rPr>
+      </w:pPr>
+    </w:p>
+    <w:p>
+      <w:pPr>
+        <w:rPr>
+          <w:b/>
+          <w:bCs/>
+          <w:sz w:val="36"/>
+          <w:szCs w:val="36"/>
+          <w:u w:val="single"/>
+          <w:lang w:val="fr-CA"/>
+        </w:rPr>
+      </w:pPr>
+      <w:r>
+        <w:rPr>
+          <w:b/>
+          <w:bCs/>
+          <w:sz w:val="36"/>
+          <w:szCs w:val="36"/>
+          <w:u w:val="single"/>
+          <w:lang w:val="fr-CA"/>
+        </w:rPr>
+        <w:lastRenderedPageBreak/>
+        <w:t>Résultats de S</w:t>
+      </w:r>
+      <w:r>
+        <w:rPr>
+          <w:b/>
+          <w:bCs/>
+          <w:sz w:val="36"/>
+          <w:szCs w:val="36"/>
+          <w:u w:val="single"/>
+          <w:lang w:val="fr-CA"/>
+        </w:rPr>
+        <w:t>imulation</w:t>
+      </w:r>
+    </w:p>
+    <w:p>
+      <w:pPr>
+        <w:rPr>
+          <w:b/>
+          <w:bCs/>
+          <w:sz w:val="36"/>
+          <w:szCs w:val="36"/>
+          <w:u w:val="single"/>
+          <w:lang w:val="fr-CA"/>
+        </w:rPr>
+      </w:pPr>
+      <w:r>
+        <w:rPr>
+          <w:b/>
+          <w:bCs/>
+          <w:sz w:val="36"/>
+          <w:szCs w:val="36"/>
+          <w:u w:val="single"/>
+          <w:lang w:val="fr-CA"/>
+        </w:rPr>
+        <w:t>Fonctionnement du Générateur et du FIR</w:t>
+      </w:r>
+    </w:p>
+    <w:p>
+      <w:pPr>
+        <w:rPr>
+          <w:b/>
+          <w:bCs/>
+          <w:sz w:val="36"/>
+          <w:szCs w:val="36"/>
+          <w:u w:val="single"/>
+          <w:lang w:val="fr-CA"/>
+        </w:rPr>
+      </w:pPr>
+      <w:r>
+        <w:rPr>
+          <w:sz w:val="36"/>
+          <w:szCs w:val="36"/>
+          <w:lang w:val="fr-CA"/>
+        </w:rPr>
+        <w:drawing>
+          <wp:inline distT="0" distB="0" distL="0" distR="0" wp14:anchorId="1EFEDB73" wp14:editId="3C9B72CC">
+            <wp:extent cx="9144000" cy="2063115"/>
+            <wp:effectExtent l="0" t="0" r="0" b="0"/>
+            <wp:docPr id="881574387" name="Picture 1" descr="A screen shot of a computer&#10;&#10;Description automatically generated"/>
+            <wp:cNvGraphicFramePr>
+              <a:graphicFrameLocks xmlns:a="http://schemas.openxmlformats.org/drawingml/2006/main" noChangeAspect="1"/>
+            </wp:cNvGraphicFramePr>
+            <a:graphic xmlns:a="http://schemas.openxmlformats.org/drawingml/2006/main">
+              <a:graphicData uri="http://schemas.openxmlformats.org/drawingml/2006/picture">
+                <pic:pic xmlns:pic="http://schemas.openxmlformats.org/drawingml/2006/picture">
+                  <pic:nvPicPr>
+                    <pic:cNvPr id="881574387" name="Picture 1" descr="A screen shot of a computer&#10;&#10;Description automatically generated"/>
+                    <pic:cNvPicPr/>
+                  </pic:nvPicPr>
+                  <pic:blipFill>
+                    <a:blip r:embed="rId16"/>
+                    <a:stretch>
+                      <a:fillRect/>
+                    </a:stretch>
+                  </pic:blipFill>
+                  <pic:spPr>
+                    <a:xfrm>
+                      <a:off x="0" y="0"/>
+                      <a:ext cx="9144000" cy="2063115"/>
+                    </a:xfrm>
+                    <a:prstGeom prst="rect">
+                      <a:avLst/>
+                    </a:prstGeom>
+                  </pic:spPr>
+                </pic:pic>
+              </a:graphicData>
+            </a:graphic>
+          </wp:inline>
+        </w:drawing>
+      </w:r>
+    </w:p>
+    <w:p>
+      <w:pPr>
+        <w:rPr>
+          <w:b/>
+          <w:bCs/>
+          <w:sz w:val="36"/>
+          <w:szCs w:val="36"/>
+          <w:u w:val="single"/>
+          <w:lang w:val="fr-CA"/>
+        </w:rPr>
+      </w:pPr>
+      <w:r>
+        <w:rPr>
+          <w:b/>
+          <w:bCs/>
+          <w:sz w:val="36"/>
+          <w:szCs w:val="36"/>
+          <w:u w:val="single"/>
+          <w:lang w:val="fr-CA"/>
+        </w:rPr>
+        <w:t xml:space="preserve">RESET_G = </w:t>
+      </w:r>
+      <w:r>
+        <w:rPr>
+          <w:b/>
+          <w:bCs/>
+          <w:sz w:val="36"/>
+          <w:szCs w:val="36"/>
+          <w:u w:val="single"/>
+          <w:lang w:val="fr-CA"/>
+        </w:rPr>
+        <w:t xml:space="preserve">‘1’ </w:t>
+      </w:r>
+      <w:r>
+        <w:rPr>
+          <w:b/>
+          <w:bCs/>
+          <w:sz w:val="36"/>
+          <w:szCs w:val="36"/>
+          <w:u w:val="single"/>
+          <w:lang w:val="fr-CA"/>
+        </w:rPr>
+        <w:t xml:space="preserve">-&gt; </w:t>
+      </w:r>
+      <w:r>
+        <w:rPr>
+          <w:b/>
+          <w:bCs/>
+          <w:sz w:val="36"/>
+          <w:szCs w:val="36"/>
+          <w:u w:val="single"/>
+          <w:lang w:val="fr-CA"/>
+        </w:rPr>
+        <w:t xml:space="preserve">Générateur = </w:t>
+      </w:r>
+      <w:r>
+        <w:rPr>
+          <w:b/>
+          <w:bCs/>
+          <w:sz w:val="36"/>
+          <w:szCs w:val="36"/>
+          <w:u w:val="single"/>
+          <w:lang w:val="fr-CA"/>
+        </w:rPr>
+        <w:t xml:space="preserve">Premier échantillon et </w:t>
+      </w:r>
+      <w:proofErr w:type="spellStart"/>
+      <w:r>
+        <w:rPr>
+          <w:b/>
+          <w:bCs/>
+          <w:sz w:val="36"/>
+          <w:szCs w:val="36"/>
+          <w:u w:val="single"/>
+          <w:lang w:val="fr-CA"/>
+        </w:rPr>
+        <w:t>MàZ</w:t>
+      </w:r>
+      <w:proofErr w:type="spellEnd"/>
+      <w:r>
+        <w:rPr>
+          <w:b/>
+          <w:bCs/>
+          <w:sz w:val="36"/>
+          <w:szCs w:val="36"/>
+          <w:u w:val="single"/>
+          <w:lang w:val="fr-CA"/>
+        </w:rPr>
+        <w:t xml:space="preserve"> des registres du filtre</w:t>
+      </w:r>
+    </w:p>
+    <w:p>
+      <w:pPr>
+        <w:rPr>
+          <w:b/>
+          <w:bCs/>
+          <w:sz w:val="36"/>
+          <w:szCs w:val="36"/>
+          <w:u w:val="single"/>
+          <w:lang w:val="fr-CA"/>
+        </w:rPr>
+        <w:sectPr>
+          <w:pgSz w:w="15840" w:h="12240" w:orient="landscape"/>
+          <w:pgMar w:top="720" w:right="720" w:bottom="720" w:left="720" w:header="709" w:footer="709" w:gutter="0"/>
+          <w:cols w:space="708"/>
+          <w:docGrid w:linePitch="360"/>
+        </w:sectPr>
+      </w:pPr>
+      <w:r>
+        <w:rPr>
+          <w:b/>
+          <w:bCs/>
+          <w:sz w:val="36"/>
+          <w:szCs w:val="36"/>
+          <w:u w:val="single"/>
+          <w:lang w:val="fr-CA"/>
+        </w:rPr>
+        <w:drawing>
+          <wp:inline distT="0" distB="0" distL="0" distR="0" wp14:anchorId="57C382AE" wp14:editId="02793C55">
+            <wp:extent cx="7995061" cy="2533780"/>
+            <wp:effectExtent l="0" t="0" r="6350" b="0"/>
+            <wp:docPr id="58824814" name="Picture 1" descr="A screen shot of a computer&#10;&#10;Description automatically generated"/>
+            <wp:cNvGraphicFramePr>
+              <a:graphicFrameLocks xmlns:a="http://schemas.openxmlformats.org/drawingml/2006/main" noChangeAspect="1"/>
+            </wp:cNvGraphicFramePr>
+            <a:graphic xmlns:a="http://schemas.openxmlformats.org/drawingml/2006/main">
+              <a:graphicData uri="http://schemas.openxmlformats.org/drawingml/2006/picture">
+                <pic:pic xmlns:pic="http://schemas.openxmlformats.org/drawingml/2006/picture">
+                  <pic:nvPicPr>
+                    <pic:cNvPr id="58824814" name="Picture 1" descr="A screen shot of a computer&#10;&#10;Description automatically generated"/>
+                    <pic:cNvPicPr/>
+                  </pic:nvPicPr>
+                  <pic:blipFill>
+                    <a:blip r:embed="rId17"/>
+                    <a:stretch>
+                      <a:fillRect/>
+                    </a:stretch>
+                  </pic:blipFill>
+                  <pic:spPr>
+                    <a:xfrm>
+                      <a:off x="0" y="0"/>
+                      <a:ext cx="7995061" cy="2533780"/>
+                    </a:xfrm>
+                    <a:prstGeom prst="rect">
+                      <a:avLst/>
+                    </a:prstGeom>
+                  </pic:spPr>
+                </pic:pic>
+              </a:graphicData>
+            </a:graphic>
+          </wp:inline>
+        </w:drawing>
+      </w:r>
+    </w:p>
+    <w:p>
+      <w:pPr>
+        <w:rPr>
+          <w:b/>
+          <w:bCs/>
+          <w:sz w:val="36"/>
+          <w:szCs w:val="36"/>
+          <w:u w:val="single"/>
+          <w:lang w:val="fr-CA"/>
+        </w:rPr>
+      </w:pPr>
+      <w:r>
+        <w:rPr>
+          <w:b/>
+          <w:bCs/>
+          <w:sz w:val="36"/>
+          <w:szCs w:val="36"/>
+          <w:u w:val="single"/>
+          <w:lang w:val="fr-CA"/>
+        </w:rPr>
+        <w:lastRenderedPageBreak/>
+        <w:t>Résultats de Synthèse</w:t>
+      </w:r>
+    </w:p>
+    <w:p>
+      <w:pPr>
+        <w:rPr>
+          <w:b/>
+          <w:bCs/>
+          <w:sz w:val="36"/>
+          <w:szCs w:val="36"/>
+          <w:u w:val="single"/>
+          <w:lang w:val="fr-CA"/>
+        </w:rPr>
+      </w:pPr>
+      <w:r>
+        <w:rPr>
+          <w:b/>
+          <w:bCs/>
+          <w:sz w:val="36"/>
+          <w:szCs w:val="36"/>
+          <w:u w:val="single"/>
+          <w:lang w:val="fr-CA"/>
+        </w:rPr>
+        <w:t>Utilisation des DSP slices</w:t>
+      </w:r>
+    </w:p>
+    <w:p>
+      <w:pPr>
+        <w:rPr>
+          <w:b/>
+          <w:bCs/>
+          <w:sz w:val="36"/>
+          <w:szCs w:val="36"/>
+          <w:u w:val="single"/>
+          <w:lang w:val="fr-CA"/>
+        </w:rPr>
+      </w:pPr>
+      <w:r>
+        <w:rPr>
+          <w:lang w:val="fr-CA"/>
+        </w:rPr>
+        <w:drawing>
+          <wp:inline distT="0" distB="0" distL="0" distR="0" wp14:anchorId="2B8F0377" wp14:editId="5860CFA8">
+            <wp:extent cx="5943600" cy="3018196"/>
+            <wp:effectExtent l="0" t="0" r="0" b="0"/>
+            <wp:docPr id="1096347492" name="Picture 1" descr="A screenshot of a computer&#10;&#10;Description automatically generated"/>
+            <wp:cNvGraphicFramePr>
+              <a:graphicFrameLocks xmlns:a="http://schemas.openxmlformats.org/drawingml/2006/main" noChangeAspect="1"/>
+            </wp:cNvGraphicFramePr>
+            <a:graphic xmlns:a="http://schemas.openxmlformats.org/drawingml/2006/main">
+              <a:graphicData uri="http://schemas.openxmlformats.org/drawingml/2006/picture">
+                <pic:pic xmlns:pic="http://schemas.openxmlformats.org/drawingml/2006/picture">
+                  <pic:nvPicPr>
+                    <pic:cNvPr id="1096347492" name="Picture 1" descr="A screenshot of a computer&#10;&#10;Description automatically generated"/>
+                    <pic:cNvPicPr/>
+                  </pic:nvPicPr>
+                  <pic:blipFill>
+                    <a:blip r:embed="rId18"/>
+                    <a:stretch>
+                      <a:fillRect/>
+                    </a:stretch>
+                  </pic:blipFill>
+                  <pic:spPr>
+                    <a:xfrm>
+                      <a:off x="0" y="0"/>
+                      <a:ext cx="5943600" cy="3018196"/>
+                    </a:xfrm>
+                    <a:prstGeom prst="rect">
+                      <a:avLst/>
+                    </a:prstGeom>
+                  </pic:spPr>
+                </pic:pic>
+              </a:graphicData>
+            </a:graphic>
+          </wp:inline>
+        </w:drawing>
+      </w:r>
+    </w:p>
+    <w:p>
+      <w:pPr>
+        <w:rPr>
+          <w:b/>
+          <w:bCs/>
+          <w:sz w:val="36"/>
+          <w:szCs w:val="36"/>
+          <w:u w:val="single"/>
+          <w:lang w:val="fr-CA"/>
+        </w:rPr>
+      </w:pPr>
+    </w:p>
+    <w:p>
+      <w:pPr>
+        <w:rPr>
+          <w:b/>
+          <w:bCs/>
+          <w:sz w:val="36"/>
+          <w:szCs w:val="36"/>
+          <w:u w:val="single"/>
+          <w:lang w:val="fr-CA"/>
+        </w:rPr>
+      </w:pPr>
+    </w:p>
+    <w:p>
+      <w:pPr>
+        <w:rPr>
+          <w:b/>
+          <w:bCs/>
+          <w:sz w:val="36"/>
+          <w:szCs w:val="36"/>
+          <w:u w:val="single"/>
+          <w:lang w:val="fr-CA"/>
+        </w:rPr>
+      </w:pPr>
+    </w:p>
+    <w:p>
+      <w:pPr>
+        <w:rPr>
+          <w:b/>
+          <w:bCs/>
+          <w:sz w:val="36"/>
+          <w:szCs w:val="36"/>
+          <w:u w:val="single"/>
+          <w:lang w:val="fr-CA"/>
+        </w:rPr>
+      </w:pPr>
+    </w:p>
+    <w:p>
+      <w:pPr>
+        <w:rPr>
+          <w:b/>
+          <w:bCs/>
+          <w:sz w:val="36"/>
+          <w:szCs w:val="36"/>
+          <w:u w:val="single"/>
+          <w:lang w:val="fr-CA"/>
+        </w:rPr>
+      </w:pPr>
+    </w:p>
+    <w:p>
+      <w:pPr>
+        <w:rPr>
+          <w:b/>
+          <w:bCs/>
+          <w:sz w:val="36"/>
+          <w:szCs w:val="36"/>
+          <w:u w:val="single"/>
+          <w:lang w:val="fr-CA"/>
+        </w:rPr>
+      </w:pPr>
+    </w:p>
+    <w:p>
+      <w:pPr>
+        <w:rPr>
+          <w:b/>
+          <w:bCs/>
+          <w:sz w:val="36"/>
+          <w:szCs w:val="36"/>
+          <w:u w:val="single"/>
+          <w:lang w:val="fr-CA"/>
+        </w:rPr>
+      </w:pPr>
+    </w:p>
+    <w:p>
+      <w:pPr>
+        <w:rPr>
+          <w:b/>
+          <w:bCs/>
+          <w:sz w:val="36"/>
+          <w:szCs w:val="36"/>
+          <w:u w:val="single"/>
+          <w:lang w:val="fr-CA"/>
+        </w:rPr>
+      </w:pPr>
+    </w:p>
+    <w:p>
+      <w:pPr>
+        <w:rPr>
+          <w:b/>
+          <w:bCs/>
+          <w:sz w:val="36"/>
+          <w:szCs w:val="36"/>
+          <w:u w:val="single"/>
+          <w:lang w:val="fr-CA"/>
+        </w:rPr>
+      </w:pPr>
+    </w:p>
+    <w:p>
+      <w:pPr>
+        <w:rPr>
+          <w:b/>
+          <w:bCs/>
+          <w:sz w:val="36"/>
+          <w:szCs w:val="36"/>
+          <w:u w:val="single"/>
+          <w:lang w:val="fr-CA"/>
+        </w:rPr>
+      </w:pPr>
+    </w:p>
+    <w:p>
+      <w:pPr>
+        <w:rPr>
+          <w:b/>
+          <w:bCs/>
+          <w:sz w:val="36"/>
+          <w:szCs w:val="36"/>
+          <w:u w:val="single"/>
+          <w:lang w:val="fr-CA"/>
+        </w:rPr>
+      </w:pPr>
+      <w:r>
+        <w:rPr>
+          <w:b/>
+          <w:bCs/>
+          <w:sz w:val="36"/>
+          <w:szCs w:val="36"/>
+          <w:u w:val="single"/>
+          <w:lang w:val="fr-CA"/>
+        </w:rPr>
+        <w:lastRenderedPageBreak/>
+        <w:t>Registres pour les entrées et sorties du FPGA</w:t>
+      </w:r>
+    </w:p>
+    <w:p>
+      <w:pPr>
+        <w:rPr>
+          <w:b/>
+          <w:bCs/>
+          <w:sz w:val="36"/>
+          <w:szCs w:val="36"/>
+          <w:u w:val="single"/>
+          <w:lang w:val="fr-CA"/>
+        </w:rPr>
+      </w:pPr>
+      <w:r>
+        <w:rPr>
+          <w:sz w:val="36"/>
+          <w:szCs w:val="36"/>
+          <w:lang w:val="fr-CA"/>
+        </w:rPr>
+        <w:drawing>
+          <wp:inline distT="0" distB="0" distL="0" distR="0" wp14:anchorId="13ABE215" wp14:editId="440CF85A">
+            <wp:extent cx="4813547" cy="3448227"/>
+            <wp:effectExtent l="0" t="0" r="6350" b="0"/>
+            <wp:docPr id="1905200168" name="Picture 1" descr="A diagram of a computer circuit&#10;&#10;Description automatically generated"/>
+            <wp:cNvGraphicFramePr>
+              <a:graphicFrameLocks xmlns:a="http://schemas.openxmlformats.org/drawingml/2006/main" noChangeAspect="1"/>
+            </wp:cNvGraphicFramePr>
+            <a:graphic xmlns:a="http://schemas.openxmlformats.org/drawingml/2006/main">
+              <a:graphicData uri="http://schemas.openxmlformats.org/drawingml/2006/picture">
+                <pic:pic xmlns:pic="http://schemas.openxmlformats.org/drawingml/2006/picture">
+                  <pic:nvPicPr>
+                    <pic:cNvPr id="1905200168" name="Picture 1" descr="A diagram of a computer circuit&#10;&#10;Description automatically generated"/>
+                    <pic:cNvPicPr/>
+                  </pic:nvPicPr>
+                  <pic:blipFill>
+                    <a:blip r:embed="rId19"/>
+                    <a:stretch>
+                      <a:fillRect/>
+                    </a:stretch>
+                  </pic:blipFill>
+                  <pic:spPr>
+                    <a:xfrm>
+                      <a:off x="0" y="0"/>
+                      <a:ext cx="4813547" cy="3448227"/>
+                    </a:xfrm>
+                    <a:prstGeom prst="rect">
+                      <a:avLst/>
+                    </a:prstGeom>
+                  </pic:spPr>
+                </pic:pic>
+              </a:graphicData>
+            </a:graphic>
+          </wp:inline>
+        </w:drawing>
+      </w:r>
+    </w:p>
+    <w:p>
+      <w:pPr>
+        <w:rPr>
+          <w:b/>
+          <w:bCs/>
+          <w:sz w:val="36"/>
+          <w:szCs w:val="36"/>
+          <w:u w:val="single"/>
+          <w:lang w:val="fr-CA"/>
+        </w:rPr>
+      </w:pPr>
+      <w:r>
+        <w:rPr>
+          <w:sz w:val="36"/>
+          <w:szCs w:val="36"/>
+          <w:lang w:val="fr-CA"/>
+        </w:rPr>
+        <w:drawing>
+          <wp:inline distT="0" distB="0" distL="0" distR="0" wp14:anchorId="30A39EC6" wp14:editId="100EEA20">
+            <wp:extent cx="4978656" cy="2286117"/>
+            <wp:effectExtent l="0" t="0" r="0" b="0"/>
+            <wp:docPr id="69418540" name="Picture 1" descr="A diagram of a circuit&#10;&#10;Description automatically generated"/>
+            <wp:cNvGraphicFramePr>
+              <a:graphicFrameLocks xmlns:a="http://schemas.openxmlformats.org/drawingml/2006/main" noChangeAspect="1"/>
+            </wp:cNvGraphicFramePr>
+            <a:graphic xmlns:a="http://schemas.openxmlformats.org/drawingml/2006/main">
+              <a:graphicData uri="http://schemas.openxmlformats.org/drawingml/2006/picture">
+                <pic:pic xmlns:pic="http://schemas.openxmlformats.org/drawingml/2006/picture">
+                  <pic:nvPicPr>
+                    <pic:cNvPr id="69418540" name="Picture 1" descr="A diagram of a circuit&#10;&#10;Description automatically generated"/>
+                    <pic:cNvPicPr/>
+                  </pic:nvPicPr>
+                  <pic:blipFill>
+                    <a:blip r:embed="rId20"/>
+                    <a:stretch>
+                      <a:fillRect/>
+                    </a:stretch>
+                  </pic:blipFill>
+                  <pic:spPr>
+                    <a:xfrm>
+                      <a:off x="0" y="0"/>
+                      <a:ext cx="4978656" cy="2286117"/>
+                    </a:xfrm>
+                    <a:prstGeom prst="rect">
+                      <a:avLst/>
+                    </a:prstGeom>
+                  </pic:spPr>
+                </pic:pic>
+              </a:graphicData>
+            </a:graphic>
+          </wp:inline>
+        </w:drawing>
+      </w:r>
+    </w:p>
+    <w:p>
+      <w:pPr>
+        <w:rPr>
+          <w:b/>
+          <w:bCs/>
+          <w:sz w:val="36"/>
+          <w:szCs w:val="36"/>
+          <w:u w:val="single"/>
+          <w:lang w:val="fr-CA"/>
+        </w:rPr>
+      </w:pPr>
+    </w:p>
+    <w:p>
+      <w:pPr>
+        <w:rPr>
+          <w:b/>
+          <w:bCs/>
+          <w:sz w:val="36"/>
+          <w:szCs w:val="36"/>
+          <w:u w:val="single"/>
+          <w:lang w:val="fr-CA"/>
+        </w:rPr>
+      </w:pPr>
+    </w:p>
+    <w:p>
+      <w:pPr>
+        <w:rPr>
+          <w:b/>
+          <w:bCs/>
+          <w:sz w:val="36"/>
+          <w:szCs w:val="36"/>
+          <w:u w:val="single"/>
+          <w:lang w:val="fr-CA"/>
+        </w:rPr>
+      </w:pPr>
+    </w:p>
+    <w:p>
+      <w:pPr>
+        <w:rPr>
+          <w:b/>
+          <w:bCs/>
+          <w:sz w:val="36"/>
+          <w:szCs w:val="36"/>
+          <w:u w:val="single"/>
+        </w:rPr>
+      </w:pPr>
+    </w:p>
+    <w:p>
+      <w:pPr>
+        <w:rPr>
+          <w:b/>
+          <w:bCs/>
+          <w:sz w:val="36"/>
+          <w:szCs w:val="36"/>
+          <w:u w:val="single"/>
+          <w:lang w:val="fr-CA"/>
+        </w:rPr>
+      </w:pPr>
+      <w:r>
+        <w:rPr>
+          <w:b/>
+          <w:bCs/>
+          <w:sz w:val="36"/>
+          <w:szCs w:val="36"/>
+          <w:u w:val="single"/>
+          <w:lang w:val="fr-CA"/>
+        </w:rPr>
+        <w:lastRenderedPageBreak/>
+        <w:t>Timing</w:t>
+      </w:r>
+    </w:p>
+    <w:p>
+      <w:pPr>
+        <w:rPr>
+          <w:b/>
+          <w:bCs/>
+          <w:sz w:val="36"/>
+          <w:szCs w:val="36"/>
+          <w:u w:val="single"/>
+          <w:lang w:val="fr-CA"/>
+        </w:rPr>
+      </w:pPr>
+      <w:r>
+        <w:rPr>
+          <w:b/>
+          <w:bCs/>
+          <w:sz w:val="36"/>
+          <w:szCs w:val="36"/>
+          <w:u w:val="single"/>
+          <w:lang w:val="fr-CA"/>
+        </w:rPr>
+        <w:drawing>
+          <wp:inline distT="0" distB="0" distL="0" distR="0" wp14:anchorId="457D4446" wp14:editId="07B62675">
+            <wp:extent cx="5943600" cy="1272540"/>
+            <wp:effectExtent l="0" t="0" r="0" b="3810"/>
+            <wp:docPr id="20366597" name="Picture 1" descr="A screenshot of a computer&#10;&#10;Description automatically generated"/>
+            <wp:cNvGraphicFramePr>
+              <a:graphicFrameLocks xmlns:a="http://schemas.openxmlformats.org/drawingml/2006/main" noChangeAspect="1"/>
+            </wp:cNvGraphicFramePr>
+            <a:graphic xmlns:a="http://schemas.openxmlformats.org/drawingml/2006/main">
+              <a:graphicData uri="http://schemas.openxmlformats.org/drawingml/2006/picture">
+                <pic:pic xmlns:pic="http://schemas.openxmlformats.org/drawingml/2006/picture">
+                  <pic:nvPicPr>
+                    <pic:cNvPr id="20366597" name="Picture 1" descr="A screenshot of a computer&#10;&#10;Description automatically generated"/>
+                    <pic:cNvPicPr/>
+                  </pic:nvPicPr>
+                  <pic:blipFill>
+                    <a:blip r:embed="rId21"/>
+                    <a:stretch>
+                      <a:fillRect/>
+                    </a:stretch>
+                  </pic:blipFill>
+                  <pic:spPr>
+                    <a:xfrm>
+                      <a:off x="0" y="0"/>
+                      <a:ext cx="5943600" cy="1272540"/>
+                    </a:xfrm>
+                    <a:prstGeom prst="rect">
+                      <a:avLst/>
+                    </a:prstGeom>
+                  </pic:spPr>
+                </pic:pic>
+              </a:graphicData>
+            </a:graphic>
+          </wp:inline>
+        </w:drawing>
+      </w:r>
     </w:p>
     <w:sectPr>
       <w:pgSz w:w="12240" w:h="15840"/>
@@ -1967,6 +2978,25 @@
     <w:basedOn w:val="DefaultParagraphFont"/>
     <w:rsid w:val="00997E95"/>
   </w:style>
+  <w:style w:type="paragraph" w:styleId="NormalWeb">
+    <w:name w:val="Normal (Web)"/>
+    <w:basedOn w:val="Normal"/>
+    <w:uiPriority w:val="99"/>
+    <w:semiHidden/>
+    <w:unhideWhenUsed/>
+    <w:rsid w:val="0048408E"/>
+    <w:pPr>
+      <w:spacing w:before="100" w:beforeAutospacing="1" w:after="100" w:afterAutospacing="1" w:line="240" w:lineRule="auto"/>
+    </w:pPr>
+    <w:rPr>
+      <w:rFonts w:ascii="Times New Roman" w:eastAsia="Times New Roman" w:hAnsi="Times New Roman" w:cs="Times New Roman"/>
+      <w:kern w:val="0"/>
+      <w:sz w:val="24"/>
+      <w:szCs w:val="24"/>
+      <w:lang w:eastAsia="en-CA"/>
+      <w14:ligatures w14:val="none"/>
+    </w:rPr>
+  </w:style>
 </w:styles>
 </file>
 

</xml_diff>